<commit_message>
IS-A-001: Modelo domínio -> Adição dos <<calculated>> ; fix do nome de uma ligação
</commit_message>
<xml_diff>
--- a/Modelo Domínio/2DD_03_2019_M1.docx
+++ b/Modelo Domínio/2DD_03_2019_M1.docx
@@ -419,6 +419,44 @@
           <w:szCs w:val="16"/>
           <w:lang w:val="pt-PT"/>
         </w:rPr>
+        <w:t>Pedro Macieir</w:t>
+      </w:r>
+      <w:r>
+        <w:rPr>
+          <w:noProof/>
+          <w:sz w:val="28"/>
+          <w:szCs w:val="16"/>
+          <w:lang w:val="pt-PT"/>
+        </w:rPr>
+        <w:t xml:space="preserve">a, </w:t>
+      </w:r>
+      <w:r>
+        <w:rPr>
+          <w:noProof/>
+          <w:sz w:val="28"/>
+          <w:szCs w:val="16"/>
+          <w:lang w:val="pt-PT"/>
+        </w:rPr>
+        <w:t>1170554</w:t>
+      </w:r>
+    </w:p>
+    <w:p>
+      <w:pPr>
+        <w:jc w:val="center"/>
+        <w:rPr>
+          <w:noProof/>
+          <w:sz w:val="28"/>
+          <w:szCs w:val="16"/>
+          <w:lang w:val="pt-PT"/>
+        </w:rPr>
+      </w:pPr>
+      <w:r>
+        <w:rPr>
+          <w:noProof/>
+          <w:sz w:val="28"/>
+          <w:szCs w:val="16"/>
+          <w:lang w:val="pt-PT"/>
+        </w:rPr>
         <w:t>Francisco Andrade</w:t>
       </w:r>
       <w:r>
@@ -450,44 +488,6 @@
           <w:lang w:val="pt-PT"/>
         </w:rPr>
       </w:pPr>
-      <w:r>
-        <w:rPr>
-          <w:noProof/>
-          <w:sz w:val="28"/>
-          <w:szCs w:val="16"/>
-          <w:lang w:val="pt-PT"/>
-        </w:rPr>
-        <w:t>Pedro Macieir</w:t>
-      </w:r>
-      <w:r>
-        <w:rPr>
-          <w:noProof/>
-          <w:sz w:val="28"/>
-          <w:szCs w:val="16"/>
-          <w:lang w:val="pt-PT"/>
-        </w:rPr>
-        <w:t xml:space="preserve">a, </w:t>
-      </w:r>
-      <w:r>
-        <w:rPr>
-          <w:noProof/>
-          <w:sz w:val="28"/>
-          <w:szCs w:val="16"/>
-          <w:lang w:val="pt-PT"/>
-        </w:rPr>
-        <w:t>1170554</w:t>
-      </w:r>
-    </w:p>
-    <w:p>
-      <w:pPr>
-        <w:jc w:val="center"/>
-        <w:rPr>
-          <w:noProof/>
-          <w:sz w:val="28"/>
-          <w:szCs w:val="16"/>
-          <w:lang w:val="pt-PT"/>
-        </w:rPr>
-      </w:pPr>
     </w:p>
     <w:p>
       <w:pPr>
@@ -508,8 +508,6 @@
         </w:rPr>
         <w:t>4</w:t>
       </w:r>
-      <w:bookmarkStart w:id="1" w:name="_GoBack"/>
-      <w:bookmarkEnd w:id="1"/>
       <w:r>
         <w:rPr>
           <w:noProof/>
@@ -544,6 +542,7 @@
           <w:lang w:val="pt-PT"/>
         </w:rPr>
       </w:pPr>
+      <w:bookmarkStart w:id="1" w:name="_GoBack"/>
       <w:r>
         <w:rPr>
           <w:noProof/>
@@ -551,16 +550,16 @@
         </w:rPr>
         <w:lastRenderedPageBreak/>
         <w:drawing>
-          <wp:anchor distT="0" distB="0" distL="114300" distR="114300" simplePos="0" relativeHeight="251662336" behindDoc="0" locked="0" layoutInCell="1" allowOverlap="1" wp14:anchorId="7EC11BBD" wp14:editId="23281F14">
+          <wp:anchor distT="0" distB="0" distL="114300" distR="114300" simplePos="0" relativeHeight="251662336" behindDoc="0" locked="0" layoutInCell="1" allowOverlap="1" wp14:anchorId="7EC11BBD" wp14:editId="34FC44D0">
             <wp:simplePos x="0" y="0"/>
             <wp:positionH relativeFrom="margin">
-              <wp:align>center</wp:align>
+              <wp:posOffset>-577215</wp:posOffset>
             </wp:positionH>
             <wp:positionV relativeFrom="paragraph">
-              <wp:posOffset>0</wp:posOffset>
+              <wp:posOffset>314325</wp:posOffset>
             </wp:positionV>
-            <wp:extent cx="6544945" cy="6068060"/>
-            <wp:effectExtent l="0" t="0" r="8255" b="8890"/>
+            <wp:extent cx="6544945" cy="5437505"/>
+            <wp:effectExtent l="0" t="0" r="8255" b="0"/>
             <wp:wrapTopAndBottom/>
             <wp:docPr id="3" name="Gráfico 3"/>
             <wp:cNvGraphicFramePr>
@@ -591,7 +590,7 @@
                   <pic:spPr>
                     <a:xfrm>
                       <a:off x="0" y="0"/>
-                      <a:ext cx="6545201" cy="6068060"/>
+                      <a:ext cx="6544945" cy="5437505"/>
                     </a:xfrm>
                     <a:prstGeom prst="rect">
                       <a:avLst/>
@@ -609,6 +608,7 @@
           </wp:anchor>
         </w:drawing>
       </w:r>
+      <w:bookmarkEnd w:id="1"/>
     </w:p>
     <w:sectPr>
       <w:pgSz w:w="11906" w:h="16838"/>

</xml_diff>

<commit_message>
IS-A-001: Modelo domínio -> Sumissão #4 ; Glossário ; Desvio de uso de matéria prima passa a estar associada à quantidade de matéria prima ;
</commit_message>
<xml_diff>
--- a/Modelo Domínio/2DD_03_2019_M1.docx
+++ b/Modelo Domínio/2DD_03_2019_M1.docx
@@ -43,7 +43,7 @@
                     </pic:cNvPicPr>
                   </pic:nvPicPr>
                   <pic:blipFill>
-                    <a:blip r:embed="rId4" cstate="print">
+                    <a:blip r:embed="rId5" cstate="print">
                       <a:extLst>
                         <a:ext uri="{28A0092B-C50C-407E-A947-70E740481C1C}">
                           <a14:useLocalDpi xmlns:a14="http://schemas.microsoft.com/office/drawing/2010/main" val="0"/>
@@ -94,99 +94,6 @@
           <w:lang w:val="pt-PT"/>
         </w:rPr>
       </w:pPr>
-      <w:r>
-        <w:rPr>
-          <w:rFonts w:ascii="Bell MT" w:hAnsi="Bell MT"/>
-          <w:b/>
-          <w:noProof/>
-          <w:sz w:val="48"/>
-          <w:szCs w:val="10"/>
-          <w:lang w:val="pt-PT"/>
-        </w:rPr>
-        <mc:AlternateContent>
-          <mc:Choice Requires="wps">
-            <w:drawing>
-              <wp:anchor distT="0" distB="0" distL="114300" distR="114300" simplePos="0" relativeHeight="251660288" behindDoc="1" locked="0" layoutInCell="1" allowOverlap="1" wp14:anchorId="6A011740" wp14:editId="46E5F3A7">
-                <wp:simplePos x="0" y="0"/>
-                <wp:positionH relativeFrom="margin">
-                  <wp:align>center</wp:align>
-                </wp:positionH>
-                <wp:positionV relativeFrom="paragraph">
-                  <wp:posOffset>294640</wp:posOffset>
-                </wp:positionV>
-                <wp:extent cx="4882243" cy="7338060"/>
-                <wp:effectExtent l="0" t="0" r="0" b="0"/>
-                <wp:wrapNone/>
-                <wp:docPr id="1" name="Retângulo 1"/>
-                <wp:cNvGraphicFramePr/>
-                <a:graphic xmlns:a="http://schemas.openxmlformats.org/drawingml/2006/main">
-                  <a:graphicData uri="http://schemas.microsoft.com/office/word/2010/wordprocessingShape">
-                    <wps:wsp>
-                      <wps:cNvSpPr/>
-                      <wps:spPr>
-                        <a:xfrm>
-                          <a:off x="0" y="0"/>
-                          <a:ext cx="4882243" cy="7338060"/>
-                        </a:xfrm>
-                        <a:prstGeom prst="rect">
-                          <a:avLst/>
-                        </a:prstGeom>
-                        <a:solidFill>
-                          <a:schemeClr val="bg1">
-                            <a:alpha val="41000"/>
-                          </a:schemeClr>
-                        </a:solidFill>
-                        <a:ln>
-                          <a:noFill/>
-                        </a:ln>
-                        <a:effectLst>
-                          <a:softEdge rad="12700"/>
-                        </a:effectLst>
-                      </wps:spPr>
-                      <wps:style>
-                        <a:lnRef idx="2">
-                          <a:schemeClr val="accent1">
-                            <a:shade val="50000"/>
-                          </a:schemeClr>
-                        </a:lnRef>
-                        <a:fillRef idx="1">
-                          <a:schemeClr val="accent1"/>
-                        </a:fillRef>
-                        <a:effectRef idx="0">
-                          <a:schemeClr val="accent1"/>
-                        </a:effectRef>
-                        <a:fontRef idx="minor">
-                          <a:schemeClr val="lt1"/>
-                        </a:fontRef>
-                      </wps:style>
-                      <wps:bodyPr rot="0" spcFirstLastPara="0" vertOverflow="overflow" horzOverflow="overflow" vert="horz" wrap="square" lIns="91440" tIns="45720" rIns="91440" bIns="45720" numCol="1" spcCol="0" rtlCol="0" fromWordArt="0" anchor="ctr" anchorCtr="0" forceAA="0" compatLnSpc="1">
-                        <a:prstTxWarp prst="textNoShape">
-                          <a:avLst/>
-                        </a:prstTxWarp>
-                        <a:noAutofit/>
-                      </wps:bodyPr>
-                    </wps:wsp>
-                  </a:graphicData>
-                </a:graphic>
-                <wp14:sizeRelH relativeFrom="margin">
-                  <wp14:pctWidth>0</wp14:pctWidth>
-                </wp14:sizeRelH>
-                <wp14:sizeRelV relativeFrom="margin">
-                  <wp14:pctHeight>0</wp14:pctHeight>
-                </wp14:sizeRelV>
-              </wp:anchor>
-            </w:drawing>
-          </mc:Choice>
-          <mc:Fallback>
-            <w:pict>
-              <v:rect w14:anchorId="5216650F" id="Retângulo 1" o:spid="_x0000_s1026" style="position:absolute;margin-left:0;margin-top:23.2pt;width:384.45pt;height:577.8pt;z-index:-251656192;visibility:visible;mso-wrap-style:square;mso-width-percent:0;mso-height-percent:0;mso-wrap-distance-left:9pt;mso-wrap-distance-top:0;mso-wrap-distance-right:9pt;mso-wrap-distance-bottom:0;mso-position-horizontal:center;mso-position-horizontal-relative:margin;mso-position-vertical:absolute;mso-position-vertical-relative:text;mso-width-percent:0;mso-height-percent:0;mso-width-relative:margin;mso-height-relative:margin;v-text-anchor:middle" o:gfxdata="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" fillcolor="white [3212]" stroked="f" strokeweight="1pt">
-                <v:fill opacity="26985f"/>
-                <w10:wrap anchorx="margin"/>
-              </v:rect>
-            </w:pict>
-          </mc:Fallback>
-        </mc:AlternateContent>
-      </w:r>
       <w:bookmarkStart w:id="0" w:name="_Hlk36811027"/>
       <w:bookmarkEnd w:id="0"/>
     </w:p>
@@ -506,8 +413,10 @@
           <w:szCs w:val="16"/>
           <w:lang w:val="pt-PT"/>
         </w:rPr>
-        <w:t>4</w:t>
-      </w:r>
+        <w:t>6</w:t>
+      </w:r>
+      <w:bookmarkStart w:id="1" w:name="_GoBack"/>
+      <w:bookmarkEnd w:id="1"/>
       <w:r>
         <w:rPr>
           <w:noProof/>
@@ -542,7 +451,1468 @@
           <w:lang w:val="pt-PT"/>
         </w:rPr>
       </w:pPr>
-      <w:bookmarkStart w:id="1" w:name="_GoBack"/>
+      <w:r>
+        <w:rPr>
+          <w:lang w:val="pt-PT"/>
+        </w:rPr>
+        <w:lastRenderedPageBreak/>
+        <w:t>Glossário</w:t>
+      </w:r>
+    </w:p>
+    <w:p>
+      <w:pPr>
+        <w:pStyle w:val="PargrafodaLista"/>
+        <w:numPr>
+          <w:ilvl w:val="0"/>
+          <w:numId w:val="8"/>
+        </w:numPr>
+        <w:rPr>
+          <w:lang w:val="pt-PT"/>
+        </w:rPr>
+      </w:pPr>
+      <w:r>
+        <w:rPr>
+          <w:lang w:val="pt-PT"/>
+        </w:rPr>
+        <w:t>Linha de Produção</w:t>
+      </w:r>
+      <w:r>
+        <w:rPr>
+          <w:lang w:val="pt-PT"/>
+        </w:rPr>
+        <w:t xml:space="preserve"> - </w:t>
+      </w:r>
+      <w:r>
+        <w:rPr>
+          <w:lang w:val="pt-PT"/>
+        </w:rPr>
+        <w:t>O</w:t>
+      </w:r>
+      <w:r>
+        <w:rPr>
+          <w:lang w:val="pt-PT"/>
+        </w:rPr>
+        <w:t>rganização sequencial de um conjunto de máquinas.</w:t>
+      </w:r>
+    </w:p>
+    <w:p>
+      <w:pPr>
+        <w:pStyle w:val="PargrafodaLista"/>
+        <w:numPr>
+          <w:ilvl w:val="0"/>
+          <w:numId w:val="8"/>
+        </w:numPr>
+        <w:rPr>
+          <w:lang w:val="pt-PT"/>
+        </w:rPr>
+      </w:pPr>
+      <w:r>
+        <w:rPr>
+          <w:lang w:val="pt-PT"/>
+        </w:rPr>
+        <w:t>Máquina - E</w:t>
+      </w:r>
+      <w:r>
+        <w:rPr>
+          <w:lang w:val="pt-PT"/>
+        </w:rPr>
+        <w:t>quipamento produtivo capaz de realizar operações com vista a produzir um</w:t>
+      </w:r>
+      <w:r>
+        <w:rPr>
+          <w:lang w:val="pt-PT"/>
+        </w:rPr>
+        <w:t xml:space="preserve"> produto.</w:t>
+      </w:r>
+    </w:p>
+    <w:p>
+      <w:pPr>
+        <w:pStyle w:val="PargrafodaLista"/>
+        <w:numPr>
+          <w:ilvl w:val="0"/>
+          <w:numId w:val="8"/>
+        </w:numPr>
+        <w:rPr>
+          <w:lang w:val="pt-PT"/>
+        </w:rPr>
+      </w:pPr>
+      <w:r>
+        <w:rPr>
+          <w:lang w:val="pt-PT"/>
+        </w:rPr>
+        <w:t>Ordem na linha de produção – Número que indica a posição de uma máquina na linha de produção a que pertence.</w:t>
+      </w:r>
+    </w:p>
+    <w:p>
+      <w:pPr>
+        <w:pStyle w:val="PargrafodaLista"/>
+        <w:numPr>
+          <w:ilvl w:val="0"/>
+          <w:numId w:val="8"/>
+        </w:numPr>
+        <w:rPr>
+          <w:lang w:val="pt-PT"/>
+        </w:rPr>
+      </w:pPr>
+      <w:r>
+        <w:rPr>
+          <w:lang w:val="pt-PT"/>
+        </w:rPr>
+        <w:t>Ficheiro de configuração</w:t>
+      </w:r>
+      <w:r>
+        <w:rPr>
+          <w:lang w:val="pt-PT"/>
+        </w:rPr>
+        <w:t xml:space="preserve"> – Ficheiro com a </w:t>
+      </w:r>
+      <w:r>
+        <w:rPr>
+          <w:lang w:val="pt-PT"/>
+        </w:rPr>
+        <w:t>configuração</w:t>
+      </w:r>
+      <w:r>
+        <w:rPr>
+          <w:lang w:val="pt-PT"/>
+        </w:rPr>
+        <w:t xml:space="preserve"> </w:t>
+      </w:r>
+      <w:r>
+        <w:rPr>
+          <w:lang w:val="pt-PT"/>
+        </w:rPr>
+        <w:t xml:space="preserve">que se pretende que </w:t>
+      </w:r>
+      <w:r>
+        <w:rPr>
+          <w:lang w:val="pt-PT"/>
+        </w:rPr>
+        <w:t>um</w:t>
+      </w:r>
+      <w:r>
+        <w:rPr>
+          <w:lang w:val="pt-PT"/>
+        </w:rPr>
+        <w:t>a máquina assuma</w:t>
+      </w:r>
+      <w:r>
+        <w:rPr>
+          <w:lang w:val="pt-PT"/>
+        </w:rPr>
+        <w:t>.</w:t>
+      </w:r>
+    </w:p>
+    <w:p>
+      <w:pPr>
+        <w:pStyle w:val="PargrafodaLista"/>
+        <w:numPr>
+          <w:ilvl w:val="0"/>
+          <w:numId w:val="8"/>
+        </w:numPr>
+        <w:rPr>
+          <w:lang w:val="pt-PT"/>
+        </w:rPr>
+      </w:pPr>
+      <w:r>
+        <w:rPr>
+          <w:lang w:val="pt-PT"/>
+        </w:rPr>
+        <w:t>Número de série</w:t>
+      </w:r>
+      <w:r>
+        <w:rPr>
+          <w:lang w:val="pt-PT"/>
+        </w:rPr>
+        <w:t xml:space="preserve"> – Número único associado a uma dada máquina.</w:t>
+      </w:r>
+    </w:p>
+    <w:p>
+      <w:pPr>
+        <w:pStyle w:val="PargrafodaLista"/>
+        <w:numPr>
+          <w:ilvl w:val="0"/>
+          <w:numId w:val="8"/>
+        </w:numPr>
+        <w:rPr>
+          <w:lang w:val="pt-PT"/>
+        </w:rPr>
+      </w:pPr>
+      <w:r>
+        <w:rPr>
+          <w:lang w:val="pt-PT"/>
+        </w:rPr>
+        <w:t>Estado de Processamento de Mensagens</w:t>
+      </w:r>
+      <w:r>
+        <w:rPr>
+          <w:lang w:val="pt-PT"/>
+        </w:rPr>
+        <w:t xml:space="preserve"> – Estado em que o processamento de mensagens de uma certa linha de produção se encontra: ativo/inativo.</w:t>
+      </w:r>
+    </w:p>
+    <w:p>
+      <w:pPr>
+        <w:pStyle w:val="PargrafodaLista"/>
+        <w:numPr>
+          <w:ilvl w:val="0"/>
+          <w:numId w:val="8"/>
+        </w:numPr>
+        <w:rPr>
+          <w:lang w:val="pt-PT"/>
+        </w:rPr>
+      </w:pPr>
+      <w:r>
+        <w:rPr>
+          <w:lang w:val="pt-PT"/>
+        </w:rPr>
+        <w:t>Agendamento de processamento</w:t>
+      </w:r>
+      <w:r>
+        <w:rPr>
+          <w:lang w:val="pt-PT"/>
+        </w:rPr>
+        <w:t xml:space="preserve"> – Registro </w:t>
+      </w:r>
+      <w:r>
+        <w:rPr>
+          <w:lang w:val="pt-PT"/>
+        </w:rPr>
+        <w:t>que indica</w:t>
+      </w:r>
+      <w:r>
+        <w:rPr>
+          <w:lang w:val="pt-PT"/>
+        </w:rPr>
+        <w:t xml:space="preserve"> quando</w:t>
+      </w:r>
+      <w:r>
+        <w:rPr>
+          <w:lang w:val="pt-PT"/>
+        </w:rPr>
+        <w:t xml:space="preserve"> uma dada linha de produção deve processar mensagens.</w:t>
+      </w:r>
+    </w:p>
+    <w:p>
+      <w:pPr>
+        <w:pStyle w:val="PargrafodaLista"/>
+        <w:numPr>
+          <w:ilvl w:val="0"/>
+          <w:numId w:val="8"/>
+        </w:numPr>
+        <w:rPr>
+          <w:lang w:val="pt-PT"/>
+        </w:rPr>
+      </w:pPr>
+      <w:r>
+        <w:rPr>
+          <w:lang w:val="pt-PT"/>
+        </w:rPr>
+        <w:t>Notificação de erro de processamento</w:t>
+      </w:r>
+      <w:r>
+        <w:rPr>
+          <w:lang w:val="pt-PT"/>
+        </w:rPr>
+        <w:t xml:space="preserve"> – Notificação enviada a um utilizador que informa e descreve a ocorrência de um erro no decorrer do processar de um conjunto de mensagens.</w:t>
+      </w:r>
+    </w:p>
+    <w:p>
+      <w:pPr>
+        <w:pStyle w:val="PargrafodaLista"/>
+        <w:numPr>
+          <w:ilvl w:val="0"/>
+          <w:numId w:val="8"/>
+        </w:numPr>
+        <w:rPr>
+          <w:lang w:val="pt-PT"/>
+        </w:rPr>
+      </w:pPr>
+      <w:r>
+        <w:rPr>
+          <w:lang w:val="pt-PT"/>
+        </w:rPr>
+        <w:t>Tipo de erro de processamento</w:t>
+      </w:r>
+      <w:r>
+        <w:rPr>
+          <w:lang w:val="pt-PT"/>
+        </w:rPr>
+        <w:t xml:space="preserve"> </w:t>
+      </w:r>
+      <w:r>
+        <w:rPr>
+          <w:lang w:val="pt-PT"/>
+        </w:rPr>
+        <w:t>– Tipo genérico que descreve uma n</w:t>
+      </w:r>
+      <w:r>
+        <w:rPr>
+          <w:lang w:val="pt-PT"/>
+        </w:rPr>
+        <w:t>otificação de erro de processamento</w:t>
+      </w:r>
+      <w:r>
+        <w:rPr>
+          <w:lang w:val="pt-PT"/>
+        </w:rPr>
+        <w:t>.</w:t>
+      </w:r>
+    </w:p>
+    <w:p>
+      <w:pPr>
+        <w:pStyle w:val="PargrafodaLista"/>
+        <w:numPr>
+          <w:ilvl w:val="0"/>
+          <w:numId w:val="8"/>
+        </w:numPr>
+        <w:rPr>
+          <w:lang w:val="pt-PT"/>
+        </w:rPr>
+      </w:pPr>
+      <w:r>
+        <w:rPr>
+          <w:lang w:val="pt-PT"/>
+        </w:rPr>
+        <w:t>Estado do erro de processamento</w:t>
+      </w:r>
+      <w:r>
+        <w:rPr>
+          <w:lang w:val="pt-PT"/>
+        </w:rPr>
+        <w:t xml:space="preserve"> – Estado de tratamento de um erro de processamento: ativa (não tratada) ou arquivada.</w:t>
+      </w:r>
+    </w:p>
+    <w:p>
+      <w:pPr>
+        <w:pStyle w:val="PargrafodaLista"/>
+        <w:numPr>
+          <w:ilvl w:val="0"/>
+          <w:numId w:val="8"/>
+        </w:numPr>
+        <w:rPr>
+          <w:lang w:val="pt-PT"/>
+        </w:rPr>
+      </w:pPr>
+      <w:r>
+        <w:rPr>
+          <w:lang w:val="pt-PT"/>
+        </w:rPr>
+        <w:t>Ordem de Produção</w:t>
+      </w:r>
+      <w:r>
+        <w:rPr>
+          <w:lang w:val="pt-PT"/>
+        </w:rPr>
+        <w:t xml:space="preserve"> </w:t>
+      </w:r>
+      <w:r>
+        <w:rPr>
+          <w:lang w:val="pt-PT"/>
+        </w:rPr>
+        <w:t xml:space="preserve">– Documento </w:t>
+      </w:r>
+      <w:r>
+        <w:rPr>
+          <w:lang w:val="pt-PT"/>
+        </w:rPr>
+        <w:t>em que se autoriza/solicita a produção de um produto numa</w:t>
+      </w:r>
+      <w:r>
+        <w:rPr>
+          <w:lang w:val="pt-PT"/>
+        </w:rPr>
+        <w:t xml:space="preserve"> </w:t>
+      </w:r>
+      <w:r>
+        <w:rPr>
+          <w:lang w:val="pt-PT"/>
+        </w:rPr>
+        <w:t>determinada quantidade (a pretendida) através de um conjunto de matérias-primas e respetivas</w:t>
+      </w:r>
+      <w:r>
+        <w:rPr>
+          <w:lang w:val="pt-PT"/>
+        </w:rPr>
+        <w:t xml:space="preserve"> </w:t>
+      </w:r>
+      <w:r>
+        <w:rPr>
+          <w:lang w:val="pt-PT"/>
+        </w:rPr>
+        <w:t>quantidades (de referência).</w:t>
+      </w:r>
+    </w:p>
+    <w:p>
+      <w:pPr>
+        <w:pStyle w:val="PargrafodaLista"/>
+        <w:numPr>
+          <w:ilvl w:val="0"/>
+          <w:numId w:val="8"/>
+        </w:numPr>
+        <w:rPr>
+          <w:lang w:val="pt-PT"/>
+        </w:rPr>
+      </w:pPr>
+      <w:r>
+        <w:rPr>
+          <w:lang w:val="pt-PT"/>
+        </w:rPr>
+        <w:t>Tempo Bruto (de execução)</w:t>
+      </w:r>
+      <w:r>
+        <w:rPr>
+          <w:lang w:val="pt-PT"/>
+        </w:rPr>
+        <w:t xml:space="preserve"> – Corresponde </w:t>
+      </w:r>
+      <w:r>
+        <w:rPr>
+          <w:lang w:val="pt-PT"/>
+        </w:rPr>
+        <w:t>à diferença entre a data/hora indicada numa mensagem</w:t>
+      </w:r>
+      <w:r>
+        <w:rPr>
+          <w:lang w:val="pt-PT"/>
+        </w:rPr>
+        <w:t xml:space="preserve"> </w:t>
+      </w:r>
+      <w:r>
+        <w:rPr>
+          <w:lang w:val="pt-PT"/>
+        </w:rPr>
+        <w:t>de “Fim de Atividade” (e.g. 10h13) e a data/hora indicada numa outra mensagem de “Inicio de</w:t>
+      </w:r>
+      <w:r>
+        <w:rPr>
+          <w:lang w:val="pt-PT"/>
+        </w:rPr>
+        <w:t xml:space="preserve"> </w:t>
+      </w:r>
+      <w:r>
+        <w:rPr>
+          <w:lang w:val="pt-PT"/>
+        </w:rPr>
+        <w:t>Atividade” (e.g. 10h00). Neste exemplo, o tempo bruto seria de 13 minutos.</w:t>
+      </w:r>
+    </w:p>
+    <w:p>
+      <w:pPr>
+        <w:pStyle w:val="PargrafodaLista"/>
+        <w:numPr>
+          <w:ilvl w:val="0"/>
+          <w:numId w:val="8"/>
+        </w:numPr>
+        <w:rPr>
+          <w:lang w:val="pt-PT"/>
+        </w:rPr>
+      </w:pPr>
+      <w:r>
+        <w:rPr>
+          <w:lang w:val="pt-PT"/>
+        </w:rPr>
+        <w:t>Tempo Efetivo (de execução)</w:t>
+      </w:r>
+      <w:r>
+        <w:rPr>
+          <w:lang w:val="pt-PT"/>
+        </w:rPr>
+        <w:t xml:space="preserve"> – Corresponde </w:t>
+      </w:r>
+      <w:r>
+        <w:rPr>
+          <w:lang w:val="pt-PT"/>
+        </w:rPr>
+        <w:t>ao tempo bruto (de execução) subtraído do somatório</w:t>
+      </w:r>
+      <w:r>
+        <w:rPr>
+          <w:lang w:val="pt-PT"/>
+        </w:rPr>
+        <w:t xml:space="preserve"> </w:t>
+      </w:r>
+      <w:r>
+        <w:rPr>
+          <w:lang w:val="pt-PT"/>
+        </w:rPr>
+        <w:t>do tempo despendido em paragens. O tempo de paragem corresponde à diferença entre a</w:t>
+      </w:r>
+      <w:r>
+        <w:rPr>
+          <w:lang w:val="pt-PT"/>
+        </w:rPr>
+        <w:t xml:space="preserve"> </w:t>
+      </w:r>
+      <w:r>
+        <w:rPr>
+          <w:lang w:val="pt-PT"/>
+        </w:rPr>
+        <w:t>data/hora indicada numa mensagem de “Retoma de Atividade” (e.g. 10h09) e a data/hora</w:t>
+      </w:r>
+      <w:r>
+        <w:rPr>
+          <w:lang w:val="pt-PT"/>
+        </w:rPr>
+        <w:t xml:space="preserve"> </w:t>
+      </w:r>
+      <w:r>
+        <w:rPr>
+          <w:lang w:val="pt-PT"/>
+        </w:rPr>
+        <w:t>indicada numa outra mensagem de “Paragem Forçada” (e.g. 10h07). Neste exemplo, o tempo de</w:t>
+      </w:r>
+      <w:r>
+        <w:rPr>
+          <w:lang w:val="pt-PT"/>
+        </w:rPr>
+        <w:t xml:space="preserve"> </w:t>
+      </w:r>
+      <w:r>
+        <w:rPr>
+          <w:lang w:val="pt-PT"/>
+        </w:rPr>
+        <w:t>paragem seria de 2 minutos. Assim, considerando um tempo bruto de 13 minutos, o tempo efetivo</w:t>
+      </w:r>
+      <w:r>
+        <w:rPr>
+          <w:lang w:val="pt-PT"/>
+        </w:rPr>
+        <w:t xml:space="preserve"> </w:t>
+      </w:r>
+      <w:r>
+        <w:rPr>
+          <w:lang w:val="pt-PT"/>
+        </w:rPr>
+        <w:t>seria de 11 minutos.</w:t>
+      </w:r>
+    </w:p>
+    <w:p>
+      <w:pPr>
+        <w:pStyle w:val="PargrafodaLista"/>
+        <w:numPr>
+          <w:ilvl w:val="0"/>
+          <w:numId w:val="8"/>
+        </w:numPr>
+        <w:rPr>
+          <w:lang w:val="pt-PT"/>
+        </w:rPr>
+      </w:pPr>
+      <w:r>
+        <w:rPr>
+          <w:lang w:val="pt-PT"/>
+        </w:rPr>
+        <w:t>Mensagem</w:t>
+      </w:r>
+      <w:r>
+        <w:rPr>
+          <w:lang w:val="pt-PT"/>
+        </w:rPr>
+        <w:t xml:space="preserve"> – Corresponde </w:t>
+      </w:r>
+      <w:r>
+        <w:rPr>
+          <w:lang w:val="pt-PT"/>
+        </w:rPr>
+        <w:t>a um conjunto de dados gerado pela</w:t>
+      </w:r>
+      <w:r>
+        <w:rPr>
+          <w:lang w:val="pt-PT"/>
+        </w:rPr>
+        <w:t xml:space="preserve"> </w:t>
+      </w:r>
+      <w:r>
+        <w:rPr>
+          <w:lang w:val="pt-PT"/>
+        </w:rPr>
+        <w:t>máquina</w:t>
+      </w:r>
+      <w:r>
+        <w:rPr>
+          <w:lang w:val="pt-PT"/>
+        </w:rPr>
+        <w:t xml:space="preserve"> </w:t>
+      </w:r>
+      <w:r>
+        <w:rPr>
+          <w:lang w:val="pt-PT"/>
+        </w:rPr>
+        <w:t>e devidamente estruturado de acordo com um determinado tipo de mensagem.</w:t>
+      </w:r>
+    </w:p>
+    <w:p>
+      <w:pPr>
+        <w:pStyle w:val="PargrafodaLista"/>
+        <w:numPr>
+          <w:ilvl w:val="0"/>
+          <w:numId w:val="8"/>
+        </w:numPr>
+        <w:rPr>
+          <w:lang w:val="pt-PT"/>
+        </w:rPr>
+      </w:pPr>
+      <w:r>
+        <w:rPr>
+          <w:lang w:val="pt-PT"/>
+        </w:rPr>
+        <w:t>T</w:t>
+      </w:r>
+      <w:r>
+        <w:rPr>
+          <w:lang w:val="pt-PT"/>
+        </w:rPr>
+        <w:t>ipo de mensagem</w:t>
+      </w:r>
+      <w:r>
+        <w:rPr>
+          <w:lang w:val="pt-PT"/>
+        </w:rPr>
+        <w:t xml:space="preserve"> – Valor </w:t>
+      </w:r>
+      <w:r>
+        <w:rPr>
+          <w:lang w:val="pt-PT"/>
+        </w:rPr>
+        <w:t>que permite</w:t>
+      </w:r>
+      <w:r>
+        <w:rPr>
+          <w:lang w:val="pt-PT"/>
+        </w:rPr>
+        <w:t xml:space="preserve"> </w:t>
+      </w:r>
+      <w:r>
+        <w:rPr>
+          <w:lang w:val="pt-PT"/>
+        </w:rPr>
+        <w:t>determinar/classificar que género de conteúdo e estrutura consta de uma mensagem</w:t>
+      </w:r>
+      <w:r>
+        <w:rPr>
+          <w:lang w:val="pt-PT"/>
+        </w:rPr>
+        <w:t>.</w:t>
+      </w:r>
+    </w:p>
+    <w:p>
+      <w:pPr>
+        <w:pStyle w:val="PargrafodaLista"/>
+        <w:numPr>
+          <w:ilvl w:val="0"/>
+          <w:numId w:val="8"/>
+        </w:numPr>
+        <w:rPr>
+          <w:lang w:val="pt-PT"/>
+        </w:rPr>
+      </w:pPr>
+      <w:r>
+        <w:rPr>
+          <w:lang w:val="pt-PT"/>
+        </w:rPr>
+        <w:t>Produto final – Produto numa determinada quantidade</w:t>
+      </w:r>
+      <w:r>
+        <w:rPr>
+          <w:lang w:val="pt-PT"/>
+        </w:rPr>
+        <w:t>,</w:t>
+      </w:r>
+      <w:r>
+        <w:rPr>
+          <w:lang w:val="pt-PT"/>
+        </w:rPr>
+        <w:t xml:space="preserve"> que foi produzido no contexto de uma ordem de produção.</w:t>
+      </w:r>
+      <w:r>
+        <w:rPr>
+          <w:lang w:val="pt-PT"/>
+        </w:rPr>
+        <w:t xml:space="preserve"> Esta quantidade de produto pode ou não ser armazenado num lote.</w:t>
+      </w:r>
+    </w:p>
+    <w:p>
+      <w:pPr>
+        <w:pStyle w:val="PargrafodaLista"/>
+        <w:numPr>
+          <w:ilvl w:val="0"/>
+          <w:numId w:val="8"/>
+        </w:numPr>
+        <w:rPr>
+          <w:lang w:val="pt-PT"/>
+        </w:rPr>
+      </w:pPr>
+      <w:r>
+        <w:rPr>
+          <w:lang w:val="pt-PT"/>
+        </w:rPr>
+        <w:t>Unidade de Medida</w:t>
+      </w:r>
+      <w:r>
+        <w:rPr>
+          <w:lang w:val="pt-PT"/>
+        </w:rPr>
+        <w:t xml:space="preserve"> – Identificador da grandeza </w:t>
+      </w:r>
+      <w:r>
+        <w:rPr>
+          <w:lang w:val="pt-PT"/>
+        </w:rPr>
+        <w:t>física</w:t>
+      </w:r>
+      <w:r>
+        <w:rPr>
+          <w:lang w:val="pt-PT"/>
+        </w:rPr>
+        <w:t xml:space="preserve"> em que um dado valor está especificado, como</w:t>
+      </w:r>
+      <w:r>
+        <w:rPr>
+          <w:lang w:val="pt-PT"/>
+        </w:rPr>
+        <w:t xml:space="preserve"> (exemplos)</w:t>
+      </w:r>
+      <w:r>
+        <w:rPr>
+          <w:lang w:val="pt-PT"/>
+        </w:rPr>
+        <w:t xml:space="preserve"> unidades</w:t>
+      </w:r>
+      <w:r>
+        <w:rPr>
+          <w:lang w:val="pt-PT"/>
+        </w:rPr>
+        <w:t>,</w:t>
+      </w:r>
+      <w:r>
+        <w:rPr>
+          <w:lang w:val="pt-PT"/>
+        </w:rPr>
+        <w:t xml:space="preserve"> quilogramas</w:t>
+      </w:r>
+      <w:r>
+        <w:rPr>
+          <w:lang w:val="pt-PT"/>
+        </w:rPr>
+        <w:t xml:space="preserve"> e</w:t>
+      </w:r>
+      <w:r>
+        <w:rPr>
+          <w:lang w:val="pt-PT"/>
+        </w:rPr>
+        <w:t xml:space="preserve"> metro</w:t>
+      </w:r>
+      <w:r>
+        <w:rPr>
+          <w:lang w:val="pt-PT"/>
+        </w:rPr>
+        <w:t>s</w:t>
+      </w:r>
+      <w:r>
+        <w:rPr>
+          <w:lang w:val="pt-PT"/>
+        </w:rPr>
+        <w:t xml:space="preserve"> cúbico</w:t>
+      </w:r>
+      <w:r>
+        <w:rPr>
+          <w:lang w:val="pt-PT"/>
+        </w:rPr>
+        <w:t>s.</w:t>
+      </w:r>
+    </w:p>
+    <w:p>
+      <w:pPr>
+        <w:pStyle w:val="PargrafodaLista"/>
+        <w:numPr>
+          <w:ilvl w:val="0"/>
+          <w:numId w:val="8"/>
+        </w:numPr>
+        <w:rPr>
+          <w:lang w:val="pt-PT"/>
+        </w:rPr>
+      </w:pPr>
+      <w:r>
+        <w:rPr>
+          <w:lang w:val="pt-PT"/>
+        </w:rPr>
+        <w:t>Estado (no contexto de uma ordem de produção) – Estado de processamento de uma ordem de produção: Pendente, em execução, em execução parada temporariamente, concluída ou suspensa.</w:t>
+      </w:r>
+    </w:p>
+    <w:p>
+      <w:pPr>
+        <w:pStyle w:val="PargrafodaLista"/>
+        <w:numPr>
+          <w:ilvl w:val="0"/>
+          <w:numId w:val="8"/>
+        </w:numPr>
+        <w:rPr>
+          <w:lang w:val="pt-PT"/>
+        </w:rPr>
+      </w:pPr>
+      <w:r>
+        <w:rPr>
+          <w:lang w:val="pt-PT"/>
+        </w:rPr>
+        <w:t>Lote</w:t>
+      </w:r>
+      <w:r>
+        <w:rPr>
+          <w:lang w:val="pt-PT"/>
+        </w:rPr>
+        <w:t xml:space="preserve"> – Característica </w:t>
+      </w:r>
+      <w:r>
+        <w:rPr>
+          <w:lang w:val="pt-PT"/>
+        </w:rPr>
+        <w:t>atribuída a um conjunto de exemplares de um produto.</w:t>
+      </w:r>
+    </w:p>
+    <w:p>
+      <w:pPr>
+        <w:pStyle w:val="PargrafodaLista"/>
+        <w:numPr>
+          <w:ilvl w:val="0"/>
+          <w:numId w:val="8"/>
+        </w:numPr>
+        <w:rPr>
+          <w:lang w:val="pt-PT"/>
+        </w:rPr>
+      </w:pPr>
+      <w:r>
+        <w:rPr>
+          <w:lang w:val="pt-PT"/>
+        </w:rPr>
+        <w:lastRenderedPageBreak/>
+        <w:t>Uso de máquina</w:t>
+      </w:r>
+      <w:r>
+        <w:rPr>
+          <w:lang w:val="pt-PT"/>
+        </w:rPr>
+        <w:t xml:space="preserve"> – Informação sobre o uso de uma dada máquina no decorrer do seu uso </w:t>
+      </w:r>
+      <w:r>
+        <w:rPr>
+          <w:lang w:val="pt-PT"/>
+        </w:rPr>
+        <w:t>no contexto de uma</w:t>
+      </w:r>
+      <w:r>
+        <w:rPr>
+          <w:lang w:val="pt-PT"/>
+        </w:rPr>
+        <w:t xml:space="preserve"> ordem de produção.</w:t>
+      </w:r>
+    </w:p>
+    <w:p>
+      <w:pPr>
+        <w:pStyle w:val="PargrafodaLista"/>
+        <w:numPr>
+          <w:ilvl w:val="0"/>
+          <w:numId w:val="8"/>
+        </w:numPr>
+        <w:rPr>
+          <w:lang w:val="pt-PT"/>
+        </w:rPr>
+      </w:pPr>
+      <w:r>
+        <w:rPr>
+          <w:lang w:val="pt-PT"/>
+        </w:rPr>
+        <w:t>Movimento de Stock</w:t>
+      </w:r>
+      <w:r>
+        <w:rPr>
+          <w:lang w:val="pt-PT"/>
+        </w:rPr>
+        <w:t xml:space="preserve"> – Informação </w:t>
+      </w:r>
+      <w:r>
+        <w:rPr>
+          <w:lang w:val="pt-PT"/>
+        </w:rPr>
+        <w:t>que regista a saída ou entrada de uma</w:t>
+      </w:r>
+      <w:r>
+        <w:rPr>
+          <w:lang w:val="pt-PT"/>
+        </w:rPr>
+        <w:t xml:space="preserve"> </w:t>
+      </w:r>
+      <w:r>
+        <w:rPr>
+          <w:lang w:val="pt-PT"/>
+        </w:rPr>
+        <w:t>determinada quantidade de matéria-prima ou produto (em conformidade com uma unidade de</w:t>
+      </w:r>
+      <w:r>
+        <w:rPr>
+          <w:lang w:val="pt-PT"/>
+        </w:rPr>
+        <w:t xml:space="preserve"> </w:t>
+      </w:r>
+      <w:r>
+        <w:rPr>
+          <w:lang w:val="pt-PT"/>
+        </w:rPr>
+        <w:t>medida) num determinado depósito em consequência da execução de uma dada ordem de</w:t>
+      </w:r>
+      <w:r>
+        <w:rPr>
+          <w:lang w:val="pt-PT"/>
+        </w:rPr>
+        <w:t xml:space="preserve"> </w:t>
+      </w:r>
+      <w:r>
+        <w:rPr>
+          <w:lang w:val="pt-PT"/>
+        </w:rPr>
+        <w:t>produção.</w:t>
+      </w:r>
+    </w:p>
+    <w:p>
+      <w:pPr>
+        <w:pStyle w:val="PargrafodaLista"/>
+        <w:numPr>
+          <w:ilvl w:val="0"/>
+          <w:numId w:val="8"/>
+        </w:numPr>
+        <w:rPr>
+          <w:lang w:val="pt-PT"/>
+        </w:rPr>
+      </w:pPr>
+      <w:r>
+        <w:rPr>
+          <w:lang w:val="pt-PT"/>
+        </w:rPr>
+        <w:t>Depósito</w:t>
+      </w:r>
+      <w:r>
+        <w:rPr>
+          <w:lang w:val="pt-PT"/>
+        </w:rPr>
+        <w:t xml:space="preserve"> – Local </w:t>
+      </w:r>
+      <w:r>
+        <w:rPr>
+          <w:lang w:val="pt-PT"/>
+        </w:rPr>
+        <w:t>onde são armazenados os produtos e as matérias-primas. Estes</w:t>
+      </w:r>
+      <w:r>
+        <w:rPr>
+          <w:lang w:val="pt-PT"/>
+        </w:rPr>
+        <w:t xml:space="preserve"> </w:t>
+      </w:r>
+      <w:r>
+        <w:rPr>
+          <w:lang w:val="pt-PT"/>
+        </w:rPr>
+        <w:t>locais são comuns a todas as linhas de produção existentes na fábrica.</w:t>
+      </w:r>
+    </w:p>
+    <w:p>
+      <w:pPr>
+        <w:pStyle w:val="PargrafodaLista"/>
+        <w:numPr>
+          <w:ilvl w:val="0"/>
+          <w:numId w:val="8"/>
+        </w:numPr>
+        <w:rPr>
+          <w:lang w:val="pt-PT"/>
+        </w:rPr>
+      </w:pPr>
+      <w:r>
+        <w:rPr>
+          <w:lang w:val="pt-PT"/>
+        </w:rPr>
+        <w:t>Código de um depósito – Código que identifica um depósito e tem no máximo 10 caracteres.</w:t>
+      </w:r>
+    </w:p>
+    <w:p>
+      <w:pPr>
+        <w:pStyle w:val="PargrafodaLista"/>
+        <w:numPr>
+          <w:ilvl w:val="0"/>
+          <w:numId w:val="8"/>
+        </w:numPr>
+        <w:rPr>
+          <w:lang w:val="pt-PT"/>
+        </w:rPr>
+      </w:pPr>
+      <w:r>
+        <w:rPr>
+          <w:lang w:val="pt-PT"/>
+        </w:rPr>
+        <w:t>Matéria-Prima</w:t>
+      </w:r>
+      <w:r>
+        <w:rPr>
+          <w:lang w:val="pt-PT"/>
+        </w:rPr>
+        <w:t xml:space="preserve"> – Material </w:t>
+      </w:r>
+      <w:r>
+        <w:rPr>
+          <w:lang w:val="pt-PT"/>
+        </w:rPr>
+        <w:t>ou produto usado no processo de fabrico de um ou</w:t>
+      </w:r>
+      <w:r>
+        <w:rPr>
+          <w:lang w:val="pt-PT"/>
+        </w:rPr>
+        <w:t xml:space="preserve"> </w:t>
+      </w:r>
+      <w:r>
+        <w:rPr>
+          <w:lang w:val="pt-PT"/>
+        </w:rPr>
+        <w:t>mais produtos.</w:t>
+      </w:r>
+    </w:p>
+    <w:p>
+      <w:pPr>
+        <w:pStyle w:val="PargrafodaLista"/>
+        <w:numPr>
+          <w:ilvl w:val="0"/>
+          <w:numId w:val="8"/>
+        </w:numPr>
+        <w:rPr>
+          <w:lang w:val="pt-PT"/>
+        </w:rPr>
+      </w:pPr>
+      <w:r>
+        <w:rPr>
+          <w:lang w:val="pt-PT"/>
+        </w:rPr>
+        <w:t>Fábrica</w:t>
+      </w:r>
+      <w:r>
+        <w:rPr>
+          <w:lang w:val="pt-PT"/>
+        </w:rPr>
+        <w:t xml:space="preserve"> – Local </w:t>
+      </w:r>
+      <w:r>
+        <w:rPr>
+          <w:lang w:val="pt-PT"/>
+        </w:rPr>
+        <w:t>estruturado em linhas de produção com vista ao fabrico de um ou mais</w:t>
+      </w:r>
+      <w:r>
+        <w:rPr>
+          <w:lang w:val="pt-PT"/>
+        </w:rPr>
+        <w:t xml:space="preserve"> </w:t>
+      </w:r>
+      <w:r>
+        <w:rPr>
+          <w:lang w:val="pt-PT"/>
+        </w:rPr>
+        <w:t>produtos.</w:t>
+      </w:r>
+      <w:r>
+        <w:rPr>
+          <w:lang w:val="pt-PT"/>
+        </w:rPr>
+        <w:t xml:space="preserve"> Apenas há uma fábrica.</w:t>
+      </w:r>
+    </w:p>
+    <w:p>
+      <w:pPr>
+        <w:pStyle w:val="PargrafodaLista"/>
+        <w:numPr>
+          <w:ilvl w:val="0"/>
+          <w:numId w:val="8"/>
+        </w:numPr>
+        <w:rPr>
+          <w:lang w:val="pt-PT"/>
+        </w:rPr>
+      </w:pPr>
+      <w:r>
+        <w:rPr>
+          <w:lang w:val="pt-PT"/>
+        </w:rPr>
+        <w:t>Material – Objetos que não são produtos produzidos pela fábrica</w:t>
+      </w:r>
+      <w:r>
+        <w:rPr>
+          <w:lang w:val="pt-PT"/>
+        </w:rPr>
+        <w:t>,</w:t>
+      </w:r>
+      <w:r>
+        <w:rPr>
+          <w:lang w:val="pt-PT"/>
+        </w:rPr>
+        <w:t xml:space="preserve"> mas que são utilizados para produzir produtos.</w:t>
+      </w:r>
+    </w:p>
+    <w:p>
+      <w:pPr>
+        <w:pStyle w:val="PargrafodaLista"/>
+        <w:numPr>
+          <w:ilvl w:val="0"/>
+          <w:numId w:val="8"/>
+        </w:numPr>
+        <w:rPr>
+          <w:lang w:val="pt-PT"/>
+        </w:rPr>
+      </w:pPr>
+      <w:r>
+        <w:rPr>
+          <w:lang w:val="pt-PT"/>
+        </w:rPr>
+        <w:t xml:space="preserve">Categoria (no contexto de um material) – Classificação do material. Exemplos: </w:t>
+      </w:r>
+      <w:r>
+        <w:rPr>
+          <w:lang w:val="pt-PT"/>
+        </w:rPr>
+        <w:t>plástico, cortiça</w:t>
+      </w:r>
+      <w:r>
+        <w:rPr>
+          <w:lang w:val="pt-PT"/>
+        </w:rPr>
+        <w:t xml:space="preserve"> e</w:t>
+      </w:r>
+      <w:r>
+        <w:rPr>
+          <w:lang w:val="pt-PT"/>
+        </w:rPr>
+        <w:t xml:space="preserve"> verniz</w:t>
+      </w:r>
+      <w:r>
+        <w:rPr>
+          <w:lang w:val="pt-PT"/>
+        </w:rPr>
+        <w:t>.</w:t>
+      </w:r>
+    </w:p>
+    <w:p>
+      <w:pPr>
+        <w:pStyle w:val="PargrafodaLista"/>
+        <w:numPr>
+          <w:ilvl w:val="0"/>
+          <w:numId w:val="8"/>
+        </w:numPr>
+        <w:rPr>
+          <w:lang w:val="pt-PT"/>
+        </w:rPr>
+      </w:pPr>
+      <w:r>
+        <w:rPr>
+          <w:lang w:val="pt-PT"/>
+        </w:rPr>
+        <w:t xml:space="preserve">Produto – Item </w:t>
+      </w:r>
+      <w:r>
+        <w:rPr>
+          <w:lang w:val="pt-PT"/>
+        </w:rPr>
+        <w:t xml:space="preserve">que a fábrica é capaz de produzir. </w:t>
+      </w:r>
+      <w:r>
+        <w:rPr>
+          <w:lang w:val="pt-PT"/>
+        </w:rPr>
+        <w:t>Em alguns</w:t>
+      </w:r>
+      <w:r>
+        <w:rPr>
+          <w:lang w:val="pt-PT"/>
+        </w:rPr>
+        <w:t xml:space="preserve"> casos, um produto</w:t>
+      </w:r>
+      <w:r>
+        <w:rPr>
+          <w:lang w:val="pt-PT"/>
+        </w:rPr>
+        <w:t xml:space="preserve"> </w:t>
+      </w:r>
+      <w:r>
+        <w:rPr>
+          <w:lang w:val="pt-PT"/>
+        </w:rPr>
+        <w:t>pode ser utilizado como matéria-prima para a produção de outro produto</w:t>
+      </w:r>
+    </w:p>
+    <w:p>
+      <w:pPr>
+        <w:pStyle w:val="PargrafodaLista"/>
+        <w:numPr>
+          <w:ilvl w:val="0"/>
+          <w:numId w:val="8"/>
+        </w:numPr>
+        <w:rPr>
+          <w:lang w:val="pt-PT"/>
+        </w:rPr>
+      </w:pPr>
+      <w:r>
+        <w:rPr>
+          <w:lang w:val="pt-PT"/>
+        </w:rPr>
+        <w:t>Ficha de Produção</w:t>
+      </w:r>
+      <w:r>
+        <w:rPr>
+          <w:lang w:val="pt-PT"/>
+        </w:rPr>
+        <w:t xml:space="preserve"> – Lista </w:t>
+      </w:r>
+      <w:r>
+        <w:rPr>
+          <w:lang w:val="pt-PT"/>
+        </w:rPr>
+        <w:t>de matérias-primas e respetivas quantidades usadas para</w:t>
+      </w:r>
+      <w:r>
+        <w:rPr>
+          <w:lang w:val="pt-PT"/>
+        </w:rPr>
+        <w:t xml:space="preserve"> </w:t>
+      </w:r>
+      <w:r>
+        <w:rPr>
+          <w:lang w:val="pt-PT"/>
+        </w:rPr>
+        <w:t>produzir uma quantidade standard (e.g. 1 tonelada; 100 unidades) de um dado produto.</w:t>
+      </w:r>
+    </w:p>
+    <w:p>
+      <w:pPr>
+        <w:pStyle w:val="PargrafodaLista"/>
+        <w:numPr>
+          <w:ilvl w:val="0"/>
+          <w:numId w:val="8"/>
+        </w:numPr>
+        <w:rPr>
+          <w:lang w:val="pt-PT"/>
+        </w:rPr>
+      </w:pPr>
+      <w:r>
+        <w:rPr>
+          <w:lang w:val="pt-PT"/>
+        </w:rPr>
+        <w:t>Código Comercial</w:t>
+      </w:r>
+      <w:r>
+        <w:rPr>
+          <w:lang w:val="pt-PT"/>
+        </w:rPr>
+        <w:t xml:space="preserve"> (no contexto de um produto) – É único.</w:t>
+      </w:r>
+    </w:p>
+    <w:p>
+      <w:pPr>
+        <w:pStyle w:val="PargrafodaLista"/>
+        <w:numPr>
+          <w:ilvl w:val="0"/>
+          <w:numId w:val="8"/>
+        </w:numPr>
+        <w:rPr>
+          <w:lang w:val="pt-PT"/>
+        </w:rPr>
+      </w:pPr>
+      <w:r>
+        <w:rPr>
+          <w:lang w:val="pt-PT"/>
+        </w:rPr>
+        <w:t>Descrição breve (no contexto de um produto) – Descrição de um produto com no máximo 30 caracteres.</w:t>
+      </w:r>
+    </w:p>
+    <w:p>
+      <w:pPr>
+        <w:pStyle w:val="PargrafodaLista"/>
+        <w:numPr>
+          <w:ilvl w:val="0"/>
+          <w:numId w:val="8"/>
+        </w:numPr>
+        <w:rPr>
+          <w:lang w:val="pt-PT"/>
+        </w:rPr>
+      </w:pPr>
+      <w:r>
+        <w:rPr>
+          <w:lang w:val="pt-PT"/>
+        </w:rPr>
+        <w:t>Ficheiro de importação – Ficheiro que contém informação a ser importada pelo sistema.</w:t>
+      </w:r>
+    </w:p>
+    <w:p>
+      <w:pPr>
+        <w:pStyle w:val="PargrafodaLista"/>
+        <w:numPr>
+          <w:ilvl w:val="0"/>
+          <w:numId w:val="8"/>
+        </w:numPr>
+        <w:rPr>
+          <w:lang w:val="pt-PT"/>
+        </w:rPr>
+      </w:pPr>
+      <w:r>
+        <w:rPr>
+          <w:lang w:val="pt-PT"/>
+        </w:rPr>
+        <w:t>Tipo de ficheiro – Tipo de ficheiro como CSV, JSON e XML.</w:t>
+      </w:r>
+    </w:p>
+    <w:p>
+      <w:pPr>
+        <w:pStyle w:val="PargrafodaLista"/>
+        <w:numPr>
+          <w:ilvl w:val="0"/>
+          <w:numId w:val="8"/>
+        </w:numPr>
+        <w:rPr>
+          <w:lang w:val="pt-PT"/>
+        </w:rPr>
+      </w:pPr>
+      <w:r>
+        <w:rPr>
+          <w:lang w:val="pt-PT"/>
+        </w:rPr>
+        <w:t>Utilizador – Entidade capaz de interagir com o sistema.</w:t>
+      </w:r>
+    </w:p>
+    <w:p>
+      <w:pPr>
+        <w:pStyle w:val="PargrafodaLista"/>
+        <w:numPr>
+          <w:ilvl w:val="0"/>
+          <w:numId w:val="8"/>
+        </w:numPr>
+        <w:rPr>
+          <w:lang w:val="pt-PT"/>
+        </w:rPr>
+      </w:pPr>
+      <w:r>
+        <w:rPr>
+          <w:lang w:val="pt-PT"/>
+        </w:rPr>
+        <w:t>Estado de utilizador – Se um utilizador está ativo ou desativado.</w:t>
+      </w:r>
+    </w:p>
+    <w:p>
+      <w:pPr>
+        <w:pStyle w:val="PargrafodaLista"/>
+        <w:numPr>
+          <w:ilvl w:val="0"/>
+          <w:numId w:val="8"/>
+        </w:numPr>
+        <w:rPr>
+          <w:lang w:val="pt-PT"/>
+        </w:rPr>
+      </w:pPr>
+      <w:r>
+        <w:rPr>
+          <w:lang w:val="pt-PT"/>
+        </w:rPr>
+        <w:t xml:space="preserve">Função (no contexto de um utilizador) – Papel do utilizador na interação com o sistema. Exemplos: </w:t>
+      </w:r>
+      <w:r>
+        <w:rPr>
+          <w:lang w:val="pt-PT"/>
+        </w:rPr>
+        <w:t>gestor de</w:t>
+      </w:r>
+      <w:r>
+        <w:rPr>
+          <w:lang w:val="pt-PT"/>
+        </w:rPr>
+        <w:t xml:space="preserve"> </w:t>
+      </w:r>
+      <w:r>
+        <w:rPr>
+          <w:lang w:val="pt-PT"/>
+        </w:rPr>
+        <w:t>produção, gestor de chão de fábrica</w:t>
+      </w:r>
+      <w:r>
+        <w:rPr>
+          <w:lang w:val="pt-PT"/>
+        </w:rPr>
+        <w:t xml:space="preserve"> e</w:t>
+      </w:r>
+      <w:r>
+        <w:rPr>
+          <w:lang w:val="pt-PT"/>
+        </w:rPr>
+        <w:t xml:space="preserve"> administrador</w:t>
+      </w:r>
+      <w:r>
+        <w:rPr>
+          <w:lang w:val="pt-PT"/>
+        </w:rPr>
+        <w:t>.</w:t>
+      </w:r>
+    </w:p>
+    <w:p>
+      <w:pPr>
+        <w:pStyle w:val="PargrafodaLista"/>
+        <w:numPr>
+          <w:ilvl w:val="0"/>
+          <w:numId w:val="8"/>
+        </w:numPr>
+        <w:rPr>
+          <w:lang w:val="pt-PT"/>
+        </w:rPr>
+      </w:pPr>
+      <w:r>
+        <w:rPr>
+          <w:lang w:val="pt-PT"/>
+        </w:rPr>
+        <w:t>Funcionalidade aplicacional – Funcionalidades disponibilizadas pela aplicação a utilizadores.</w:t>
+      </w:r>
+    </w:p>
+    <w:p>
+      <w:pPr>
+        <w:pStyle w:val="PargrafodaLista"/>
+        <w:numPr>
+          <w:ilvl w:val="0"/>
+          <w:numId w:val="8"/>
+        </w:numPr>
+        <w:rPr>
+          <w:lang w:val="pt-PT"/>
+        </w:rPr>
+      </w:pPr>
+      <w:r>
+        <w:rPr>
+          <w:lang w:val="pt-PT"/>
+        </w:rPr>
+        <w:t>Motivo de desativação (no contexto de um utilizador) – Motivo pelo qual um utilizador foi desativado.</w:t>
+      </w:r>
+    </w:p>
+    <w:p>
+      <w:pPr>
+        <w:pStyle w:val="PargrafodaLista"/>
+        <w:numPr>
+          <w:ilvl w:val="0"/>
+          <w:numId w:val="8"/>
+        </w:numPr>
+        <w:rPr>
+          <w:lang w:val="pt-PT"/>
+        </w:rPr>
+      </w:pPr>
+      <w:r>
+        <w:rPr>
+          <w:lang w:val="pt-PT"/>
+        </w:rPr>
+        <w:br w:type="page"/>
+      </w:r>
+    </w:p>
+    <w:p>
+      <w:pPr>
+        <w:pStyle w:val="Ttulo1"/>
+        <w:rPr>
+          <w:lang w:val="pt-PT"/>
+        </w:rPr>
+      </w:pPr>
       <w:r>
         <w:rPr>
           <w:noProof/>
@@ -550,16 +1920,16 @@
         </w:rPr>
         <w:lastRenderedPageBreak/>
         <w:drawing>
-          <wp:anchor distT="0" distB="0" distL="114300" distR="114300" simplePos="0" relativeHeight="251662336" behindDoc="0" locked="0" layoutInCell="1" allowOverlap="1" wp14:anchorId="7EC11BBD" wp14:editId="34FC44D0">
+          <wp:anchor distT="0" distB="0" distL="114300" distR="114300" simplePos="0" relativeHeight="251662336" behindDoc="0" locked="0" layoutInCell="1" allowOverlap="1" wp14:anchorId="7EC11BBD" wp14:editId="5FAFD6D4">
             <wp:simplePos x="0" y="0"/>
             <wp:positionH relativeFrom="margin">
-              <wp:posOffset>-577215</wp:posOffset>
+              <wp:posOffset>-212090</wp:posOffset>
             </wp:positionH>
             <wp:positionV relativeFrom="paragraph">
-              <wp:posOffset>314325</wp:posOffset>
+              <wp:posOffset>509905</wp:posOffset>
             </wp:positionV>
-            <wp:extent cx="6544945" cy="5437505"/>
-            <wp:effectExtent l="0" t="0" r="8255" b="0"/>
+            <wp:extent cx="5810885" cy="5437505"/>
+            <wp:effectExtent l="0" t="0" r="0" b="0"/>
             <wp:wrapTopAndBottom/>
             <wp:docPr id="3" name="Gráfico 3"/>
             <wp:cNvGraphicFramePr>
@@ -573,13 +1943,13 @@
                     <pic:cNvPicPr/>
                   </pic:nvPicPr>
                   <pic:blipFill>
-                    <a:blip r:embed="rId5" cstate="print">
+                    <a:blip r:embed="rId6" cstate="print">
                       <a:extLst>
                         <a:ext uri="{28A0092B-C50C-407E-A947-70E740481C1C}">
                           <a14:useLocalDpi xmlns:a14="http://schemas.microsoft.com/office/drawing/2010/main" val="0"/>
                         </a:ext>
                         <a:ext uri="{96DAC541-7B7A-43D3-8B79-37D633B846F1}">
-                          <asvg:svgBlip xmlns:asvg="http://schemas.microsoft.com/office/drawing/2016/SVG/main" r:embed="rId6"/>
+                          <asvg:svgBlip xmlns:asvg="http://schemas.microsoft.com/office/drawing/2016/SVG/main" r:embed="rId7"/>
                         </a:ext>
                       </a:extLst>
                     </a:blip>
@@ -590,7 +1960,7 @@
                   <pic:spPr>
                     <a:xfrm>
                       <a:off x="0" y="0"/>
-                      <a:ext cx="6544945" cy="5437505"/>
+                      <a:ext cx="5810885" cy="5437505"/>
                     </a:xfrm>
                     <a:prstGeom prst="rect">
                       <a:avLst/>
@@ -608,7 +1978,12 @@
           </wp:anchor>
         </w:drawing>
       </w:r>
-      <w:bookmarkEnd w:id="1"/>
+      <w:r>
+        <w:rPr>
+          <w:lang w:val="pt-PT"/>
+        </w:rPr>
+        <w:t>Modelo de domínio</w:t>
+      </w:r>
     </w:p>
     <w:sectPr>
       <w:pgSz w:w="11906" w:h="16838"/>
@@ -618,6 +1993,939 @@
     </w:sectPr>
   </w:body>
 </w:document>
+</file>
+
+<file path=word/numbering.xml><?xml version="1.0" encoding="utf-8"?>
+<w:numbering xmlns:wpc="http://schemas.microsoft.com/office/word/2010/wordprocessingCanvas" xmlns:cx="http://schemas.microsoft.com/office/drawing/2014/chartex" xmlns:cx1="http://schemas.microsoft.com/office/drawing/2015/9/8/chartex" xmlns:cx2="http://schemas.microsoft.com/office/drawing/2015/10/21/chartex" xmlns:cx3="http://schemas.microsoft.com/office/drawing/2016/5/9/chartex" xmlns:cx4="http://schemas.microsoft.com/office/drawing/2016/5/10/chartex" xmlns:cx5="http://schemas.microsoft.com/office/drawing/2016/5/11/chartex" xmlns:cx6="http://schemas.microsoft.com/office/drawing/2016/5/12/chartex" xmlns:cx7="http://schemas.microsoft.com/office/drawing/2016/5/13/chartex" xmlns:cx8="http://schemas.microsoft.com/office/drawing/2016/5/14/chartex" xmlns:mc="http://schemas.openxmlformats.org/markup-compatibility/2006" xmlns:aink="http://schemas.microsoft.com/office/drawing/2016/ink" xmlns:am3d="http://schemas.microsoft.com/office/drawing/2017/model3d" xmlns:o="urn:schemas-microsoft-com:office:office" xmlns:r="http://schemas.openxmlformats.org/officeDocument/2006/relationships" xmlns:m="http://schemas.openxmlformats.org/officeDocument/2006/math" xmlns:v="urn:schemas-microsoft-com:vml" xmlns:wp14="http://schemas.microsoft.com/office/word/2010/wordprocessingDrawing" xmlns:wp="http://schemas.openxmlformats.org/drawingml/2006/wordprocessingDrawing" xmlns:w10="urn:schemas-microsoft-com:office:word" xmlns:w="http://schemas.openxmlformats.org/wordprocessingml/2006/main" xmlns:w14="http://schemas.microsoft.com/office/word/2010/wordml" xmlns:w15="http://schemas.microsoft.com/office/word/2012/wordml" xmlns:w16cex="http://schemas.microsoft.com/office/word/2018/wordml/cex" xmlns:w16cid="http://schemas.microsoft.com/office/word/2016/wordml/cid" xmlns:w16="http://schemas.microsoft.com/office/word/2018/wordml" xmlns:w16se="http://schemas.microsoft.com/office/word/2015/wordml/symex" xmlns:wpg="http://schemas.microsoft.com/office/word/2010/wordprocessingGroup" xmlns:wpi="http://schemas.microsoft.com/office/word/2010/wordprocessingInk" xmlns:wne="http://schemas.microsoft.com/office/word/2006/wordml" xmlns:wps="http://schemas.microsoft.com/office/word/2010/wordprocessingShape" mc:Ignorable="w14 w15 w16se w16cid w16 w16cex wp14">
+  <w:abstractNum w:abstractNumId="0" w15:restartNumberingAfterBreak="0">
+    <w:nsid w:val="0A227DE2"/>
+    <w:multiLevelType w:val="hybridMultilevel"/>
+    <w:tmpl w:val="3FE24B16"/>
+    <w:lvl w:ilvl="0" w:tplc="08160001">
+      <w:start w:val="1"/>
+      <w:numFmt w:val="bullet"/>
+      <w:lvlText w:val=""/>
+      <w:lvlJc w:val="left"/>
+      <w:pPr>
+        <w:ind w:left="6480" w:hanging="360"/>
+      </w:pPr>
+      <w:rPr>
+        <w:rFonts w:ascii="Symbol" w:hAnsi="Symbol" w:hint="default"/>
+      </w:rPr>
+    </w:lvl>
+    <w:lvl w:ilvl="1" w:tplc="08160003" w:tentative="1">
+      <w:start w:val="1"/>
+      <w:numFmt w:val="bullet"/>
+      <w:lvlText w:val="o"/>
+      <w:lvlJc w:val="left"/>
+      <w:pPr>
+        <w:ind w:left="7200" w:hanging="360"/>
+      </w:pPr>
+      <w:rPr>
+        <w:rFonts w:ascii="Courier New" w:hAnsi="Courier New" w:cs="Courier New" w:hint="default"/>
+      </w:rPr>
+    </w:lvl>
+    <w:lvl w:ilvl="2" w:tplc="08160005" w:tentative="1">
+      <w:start w:val="1"/>
+      <w:numFmt w:val="bullet"/>
+      <w:lvlText w:val=""/>
+      <w:lvlJc w:val="left"/>
+      <w:pPr>
+        <w:ind w:left="7920" w:hanging="360"/>
+      </w:pPr>
+      <w:rPr>
+        <w:rFonts w:ascii="Wingdings" w:hAnsi="Wingdings" w:hint="default"/>
+      </w:rPr>
+    </w:lvl>
+    <w:lvl w:ilvl="3" w:tplc="08160001" w:tentative="1">
+      <w:start w:val="1"/>
+      <w:numFmt w:val="bullet"/>
+      <w:lvlText w:val=""/>
+      <w:lvlJc w:val="left"/>
+      <w:pPr>
+        <w:ind w:left="8640" w:hanging="360"/>
+      </w:pPr>
+      <w:rPr>
+        <w:rFonts w:ascii="Symbol" w:hAnsi="Symbol" w:hint="default"/>
+      </w:rPr>
+    </w:lvl>
+    <w:lvl w:ilvl="4" w:tplc="08160003" w:tentative="1">
+      <w:start w:val="1"/>
+      <w:numFmt w:val="bullet"/>
+      <w:lvlText w:val="o"/>
+      <w:lvlJc w:val="left"/>
+      <w:pPr>
+        <w:ind w:left="9360" w:hanging="360"/>
+      </w:pPr>
+      <w:rPr>
+        <w:rFonts w:ascii="Courier New" w:hAnsi="Courier New" w:cs="Courier New" w:hint="default"/>
+      </w:rPr>
+    </w:lvl>
+    <w:lvl w:ilvl="5" w:tplc="08160005" w:tentative="1">
+      <w:start w:val="1"/>
+      <w:numFmt w:val="bullet"/>
+      <w:lvlText w:val=""/>
+      <w:lvlJc w:val="left"/>
+      <w:pPr>
+        <w:ind w:left="10080" w:hanging="360"/>
+      </w:pPr>
+      <w:rPr>
+        <w:rFonts w:ascii="Wingdings" w:hAnsi="Wingdings" w:hint="default"/>
+      </w:rPr>
+    </w:lvl>
+    <w:lvl w:ilvl="6" w:tplc="08160001" w:tentative="1">
+      <w:start w:val="1"/>
+      <w:numFmt w:val="bullet"/>
+      <w:lvlText w:val=""/>
+      <w:lvlJc w:val="left"/>
+      <w:pPr>
+        <w:ind w:left="10800" w:hanging="360"/>
+      </w:pPr>
+      <w:rPr>
+        <w:rFonts w:ascii="Symbol" w:hAnsi="Symbol" w:hint="default"/>
+      </w:rPr>
+    </w:lvl>
+    <w:lvl w:ilvl="7" w:tplc="08160003" w:tentative="1">
+      <w:start w:val="1"/>
+      <w:numFmt w:val="bullet"/>
+      <w:lvlText w:val="o"/>
+      <w:lvlJc w:val="left"/>
+      <w:pPr>
+        <w:ind w:left="11520" w:hanging="360"/>
+      </w:pPr>
+      <w:rPr>
+        <w:rFonts w:ascii="Courier New" w:hAnsi="Courier New" w:cs="Courier New" w:hint="default"/>
+      </w:rPr>
+    </w:lvl>
+    <w:lvl w:ilvl="8" w:tplc="08160005" w:tentative="1">
+      <w:start w:val="1"/>
+      <w:numFmt w:val="bullet"/>
+      <w:lvlText w:val=""/>
+      <w:lvlJc w:val="left"/>
+      <w:pPr>
+        <w:ind w:left="12240" w:hanging="360"/>
+      </w:pPr>
+      <w:rPr>
+        <w:rFonts w:ascii="Wingdings" w:hAnsi="Wingdings" w:hint="default"/>
+      </w:rPr>
+    </w:lvl>
+  </w:abstractNum>
+  <w:abstractNum w:abstractNumId="1" w15:restartNumberingAfterBreak="0">
+    <w:nsid w:val="0DB34FF4"/>
+    <w:multiLevelType w:val="hybridMultilevel"/>
+    <w:tmpl w:val="2CEA6C72"/>
+    <w:lvl w:ilvl="0" w:tplc="08160001">
+      <w:start w:val="1"/>
+      <w:numFmt w:val="bullet"/>
+      <w:lvlText w:val=""/>
+      <w:lvlJc w:val="left"/>
+      <w:pPr>
+        <w:ind w:left="3600" w:hanging="360"/>
+      </w:pPr>
+      <w:rPr>
+        <w:rFonts w:ascii="Symbol" w:hAnsi="Symbol" w:hint="default"/>
+      </w:rPr>
+    </w:lvl>
+    <w:lvl w:ilvl="1" w:tplc="08160003" w:tentative="1">
+      <w:start w:val="1"/>
+      <w:numFmt w:val="bullet"/>
+      <w:lvlText w:val="o"/>
+      <w:lvlJc w:val="left"/>
+      <w:pPr>
+        <w:ind w:left="4320" w:hanging="360"/>
+      </w:pPr>
+      <w:rPr>
+        <w:rFonts w:ascii="Courier New" w:hAnsi="Courier New" w:cs="Courier New" w:hint="default"/>
+      </w:rPr>
+    </w:lvl>
+    <w:lvl w:ilvl="2" w:tplc="08160005" w:tentative="1">
+      <w:start w:val="1"/>
+      <w:numFmt w:val="bullet"/>
+      <w:lvlText w:val=""/>
+      <w:lvlJc w:val="left"/>
+      <w:pPr>
+        <w:ind w:left="5040" w:hanging="360"/>
+      </w:pPr>
+      <w:rPr>
+        <w:rFonts w:ascii="Wingdings" w:hAnsi="Wingdings" w:hint="default"/>
+      </w:rPr>
+    </w:lvl>
+    <w:lvl w:ilvl="3" w:tplc="08160001" w:tentative="1">
+      <w:start w:val="1"/>
+      <w:numFmt w:val="bullet"/>
+      <w:lvlText w:val=""/>
+      <w:lvlJc w:val="left"/>
+      <w:pPr>
+        <w:ind w:left="5760" w:hanging="360"/>
+      </w:pPr>
+      <w:rPr>
+        <w:rFonts w:ascii="Symbol" w:hAnsi="Symbol" w:hint="default"/>
+      </w:rPr>
+    </w:lvl>
+    <w:lvl w:ilvl="4" w:tplc="08160003" w:tentative="1">
+      <w:start w:val="1"/>
+      <w:numFmt w:val="bullet"/>
+      <w:lvlText w:val="o"/>
+      <w:lvlJc w:val="left"/>
+      <w:pPr>
+        <w:ind w:left="6480" w:hanging="360"/>
+      </w:pPr>
+      <w:rPr>
+        <w:rFonts w:ascii="Courier New" w:hAnsi="Courier New" w:cs="Courier New" w:hint="default"/>
+      </w:rPr>
+    </w:lvl>
+    <w:lvl w:ilvl="5" w:tplc="08160005" w:tentative="1">
+      <w:start w:val="1"/>
+      <w:numFmt w:val="bullet"/>
+      <w:lvlText w:val=""/>
+      <w:lvlJc w:val="left"/>
+      <w:pPr>
+        <w:ind w:left="7200" w:hanging="360"/>
+      </w:pPr>
+      <w:rPr>
+        <w:rFonts w:ascii="Wingdings" w:hAnsi="Wingdings" w:hint="default"/>
+      </w:rPr>
+    </w:lvl>
+    <w:lvl w:ilvl="6" w:tplc="08160001" w:tentative="1">
+      <w:start w:val="1"/>
+      <w:numFmt w:val="bullet"/>
+      <w:lvlText w:val=""/>
+      <w:lvlJc w:val="left"/>
+      <w:pPr>
+        <w:ind w:left="7920" w:hanging="360"/>
+      </w:pPr>
+      <w:rPr>
+        <w:rFonts w:ascii="Symbol" w:hAnsi="Symbol" w:hint="default"/>
+      </w:rPr>
+    </w:lvl>
+    <w:lvl w:ilvl="7" w:tplc="08160003" w:tentative="1">
+      <w:start w:val="1"/>
+      <w:numFmt w:val="bullet"/>
+      <w:lvlText w:val="o"/>
+      <w:lvlJc w:val="left"/>
+      <w:pPr>
+        <w:ind w:left="8640" w:hanging="360"/>
+      </w:pPr>
+      <w:rPr>
+        <w:rFonts w:ascii="Courier New" w:hAnsi="Courier New" w:cs="Courier New" w:hint="default"/>
+      </w:rPr>
+    </w:lvl>
+    <w:lvl w:ilvl="8" w:tplc="08160005" w:tentative="1">
+      <w:start w:val="1"/>
+      <w:numFmt w:val="bullet"/>
+      <w:lvlText w:val=""/>
+      <w:lvlJc w:val="left"/>
+      <w:pPr>
+        <w:ind w:left="9360" w:hanging="360"/>
+      </w:pPr>
+      <w:rPr>
+        <w:rFonts w:ascii="Wingdings" w:hAnsi="Wingdings" w:hint="default"/>
+      </w:rPr>
+    </w:lvl>
+  </w:abstractNum>
+  <w:abstractNum w:abstractNumId="2" w15:restartNumberingAfterBreak="0">
+    <w:nsid w:val="2ABA5C28"/>
+    <w:multiLevelType w:val="hybridMultilevel"/>
+    <w:tmpl w:val="7A2432B2"/>
+    <w:lvl w:ilvl="0" w:tplc="08160001">
+      <w:start w:val="1"/>
+      <w:numFmt w:val="bullet"/>
+      <w:lvlText w:val=""/>
+      <w:lvlJc w:val="left"/>
+      <w:pPr>
+        <w:ind w:left="3600" w:hanging="360"/>
+      </w:pPr>
+      <w:rPr>
+        <w:rFonts w:ascii="Symbol" w:hAnsi="Symbol" w:hint="default"/>
+      </w:rPr>
+    </w:lvl>
+    <w:lvl w:ilvl="1" w:tplc="08160003" w:tentative="1">
+      <w:start w:val="1"/>
+      <w:numFmt w:val="bullet"/>
+      <w:lvlText w:val="o"/>
+      <w:lvlJc w:val="left"/>
+      <w:pPr>
+        <w:ind w:left="4320" w:hanging="360"/>
+      </w:pPr>
+      <w:rPr>
+        <w:rFonts w:ascii="Courier New" w:hAnsi="Courier New" w:cs="Courier New" w:hint="default"/>
+      </w:rPr>
+    </w:lvl>
+    <w:lvl w:ilvl="2" w:tplc="08160005" w:tentative="1">
+      <w:start w:val="1"/>
+      <w:numFmt w:val="bullet"/>
+      <w:lvlText w:val=""/>
+      <w:lvlJc w:val="left"/>
+      <w:pPr>
+        <w:ind w:left="5040" w:hanging="360"/>
+      </w:pPr>
+      <w:rPr>
+        <w:rFonts w:ascii="Wingdings" w:hAnsi="Wingdings" w:hint="default"/>
+      </w:rPr>
+    </w:lvl>
+    <w:lvl w:ilvl="3" w:tplc="08160001" w:tentative="1">
+      <w:start w:val="1"/>
+      <w:numFmt w:val="bullet"/>
+      <w:lvlText w:val=""/>
+      <w:lvlJc w:val="left"/>
+      <w:pPr>
+        <w:ind w:left="5760" w:hanging="360"/>
+      </w:pPr>
+      <w:rPr>
+        <w:rFonts w:ascii="Symbol" w:hAnsi="Symbol" w:hint="default"/>
+      </w:rPr>
+    </w:lvl>
+    <w:lvl w:ilvl="4" w:tplc="08160003" w:tentative="1">
+      <w:start w:val="1"/>
+      <w:numFmt w:val="bullet"/>
+      <w:lvlText w:val="o"/>
+      <w:lvlJc w:val="left"/>
+      <w:pPr>
+        <w:ind w:left="6480" w:hanging="360"/>
+      </w:pPr>
+      <w:rPr>
+        <w:rFonts w:ascii="Courier New" w:hAnsi="Courier New" w:cs="Courier New" w:hint="default"/>
+      </w:rPr>
+    </w:lvl>
+    <w:lvl w:ilvl="5" w:tplc="08160005" w:tentative="1">
+      <w:start w:val="1"/>
+      <w:numFmt w:val="bullet"/>
+      <w:lvlText w:val=""/>
+      <w:lvlJc w:val="left"/>
+      <w:pPr>
+        <w:ind w:left="7200" w:hanging="360"/>
+      </w:pPr>
+      <w:rPr>
+        <w:rFonts w:ascii="Wingdings" w:hAnsi="Wingdings" w:hint="default"/>
+      </w:rPr>
+    </w:lvl>
+    <w:lvl w:ilvl="6" w:tplc="08160001" w:tentative="1">
+      <w:start w:val="1"/>
+      <w:numFmt w:val="bullet"/>
+      <w:lvlText w:val=""/>
+      <w:lvlJc w:val="left"/>
+      <w:pPr>
+        <w:ind w:left="7920" w:hanging="360"/>
+      </w:pPr>
+      <w:rPr>
+        <w:rFonts w:ascii="Symbol" w:hAnsi="Symbol" w:hint="default"/>
+      </w:rPr>
+    </w:lvl>
+    <w:lvl w:ilvl="7" w:tplc="08160003" w:tentative="1">
+      <w:start w:val="1"/>
+      <w:numFmt w:val="bullet"/>
+      <w:lvlText w:val="o"/>
+      <w:lvlJc w:val="left"/>
+      <w:pPr>
+        <w:ind w:left="8640" w:hanging="360"/>
+      </w:pPr>
+      <w:rPr>
+        <w:rFonts w:ascii="Courier New" w:hAnsi="Courier New" w:cs="Courier New" w:hint="default"/>
+      </w:rPr>
+    </w:lvl>
+    <w:lvl w:ilvl="8" w:tplc="08160005" w:tentative="1">
+      <w:start w:val="1"/>
+      <w:numFmt w:val="bullet"/>
+      <w:lvlText w:val=""/>
+      <w:lvlJc w:val="left"/>
+      <w:pPr>
+        <w:ind w:left="9360" w:hanging="360"/>
+      </w:pPr>
+      <w:rPr>
+        <w:rFonts w:ascii="Wingdings" w:hAnsi="Wingdings" w:hint="default"/>
+      </w:rPr>
+    </w:lvl>
+  </w:abstractNum>
+  <w:abstractNum w:abstractNumId="3" w15:restartNumberingAfterBreak="0">
+    <w:nsid w:val="2AF36725"/>
+    <w:multiLevelType w:val="hybridMultilevel"/>
+    <w:tmpl w:val="760AF496"/>
+    <w:lvl w:ilvl="0" w:tplc="08160001">
+      <w:start w:val="1"/>
+      <w:numFmt w:val="bullet"/>
+      <w:lvlText w:val=""/>
+      <w:lvlJc w:val="left"/>
+      <w:pPr>
+        <w:ind w:left="3600" w:hanging="360"/>
+      </w:pPr>
+      <w:rPr>
+        <w:rFonts w:ascii="Symbol" w:hAnsi="Symbol" w:hint="default"/>
+      </w:rPr>
+    </w:lvl>
+    <w:lvl w:ilvl="1" w:tplc="08160003" w:tentative="1">
+      <w:start w:val="1"/>
+      <w:numFmt w:val="bullet"/>
+      <w:lvlText w:val="o"/>
+      <w:lvlJc w:val="left"/>
+      <w:pPr>
+        <w:ind w:left="4320" w:hanging="360"/>
+      </w:pPr>
+      <w:rPr>
+        <w:rFonts w:ascii="Courier New" w:hAnsi="Courier New" w:cs="Courier New" w:hint="default"/>
+      </w:rPr>
+    </w:lvl>
+    <w:lvl w:ilvl="2" w:tplc="08160005" w:tentative="1">
+      <w:start w:val="1"/>
+      <w:numFmt w:val="bullet"/>
+      <w:lvlText w:val=""/>
+      <w:lvlJc w:val="left"/>
+      <w:pPr>
+        <w:ind w:left="5040" w:hanging="360"/>
+      </w:pPr>
+      <w:rPr>
+        <w:rFonts w:ascii="Wingdings" w:hAnsi="Wingdings" w:hint="default"/>
+      </w:rPr>
+    </w:lvl>
+    <w:lvl w:ilvl="3" w:tplc="08160001" w:tentative="1">
+      <w:start w:val="1"/>
+      <w:numFmt w:val="bullet"/>
+      <w:lvlText w:val=""/>
+      <w:lvlJc w:val="left"/>
+      <w:pPr>
+        <w:ind w:left="5760" w:hanging="360"/>
+      </w:pPr>
+      <w:rPr>
+        <w:rFonts w:ascii="Symbol" w:hAnsi="Symbol" w:hint="default"/>
+      </w:rPr>
+    </w:lvl>
+    <w:lvl w:ilvl="4" w:tplc="08160003" w:tentative="1">
+      <w:start w:val="1"/>
+      <w:numFmt w:val="bullet"/>
+      <w:lvlText w:val="o"/>
+      <w:lvlJc w:val="left"/>
+      <w:pPr>
+        <w:ind w:left="6480" w:hanging="360"/>
+      </w:pPr>
+      <w:rPr>
+        <w:rFonts w:ascii="Courier New" w:hAnsi="Courier New" w:cs="Courier New" w:hint="default"/>
+      </w:rPr>
+    </w:lvl>
+    <w:lvl w:ilvl="5" w:tplc="08160005" w:tentative="1">
+      <w:start w:val="1"/>
+      <w:numFmt w:val="bullet"/>
+      <w:lvlText w:val=""/>
+      <w:lvlJc w:val="left"/>
+      <w:pPr>
+        <w:ind w:left="7200" w:hanging="360"/>
+      </w:pPr>
+      <w:rPr>
+        <w:rFonts w:ascii="Wingdings" w:hAnsi="Wingdings" w:hint="default"/>
+      </w:rPr>
+    </w:lvl>
+    <w:lvl w:ilvl="6" w:tplc="08160001" w:tentative="1">
+      <w:start w:val="1"/>
+      <w:numFmt w:val="bullet"/>
+      <w:lvlText w:val=""/>
+      <w:lvlJc w:val="left"/>
+      <w:pPr>
+        <w:ind w:left="7920" w:hanging="360"/>
+      </w:pPr>
+      <w:rPr>
+        <w:rFonts w:ascii="Symbol" w:hAnsi="Symbol" w:hint="default"/>
+      </w:rPr>
+    </w:lvl>
+    <w:lvl w:ilvl="7" w:tplc="08160003" w:tentative="1">
+      <w:start w:val="1"/>
+      <w:numFmt w:val="bullet"/>
+      <w:lvlText w:val="o"/>
+      <w:lvlJc w:val="left"/>
+      <w:pPr>
+        <w:ind w:left="8640" w:hanging="360"/>
+      </w:pPr>
+      <w:rPr>
+        <w:rFonts w:ascii="Courier New" w:hAnsi="Courier New" w:cs="Courier New" w:hint="default"/>
+      </w:rPr>
+    </w:lvl>
+    <w:lvl w:ilvl="8" w:tplc="08160005" w:tentative="1">
+      <w:start w:val="1"/>
+      <w:numFmt w:val="bullet"/>
+      <w:lvlText w:val=""/>
+      <w:lvlJc w:val="left"/>
+      <w:pPr>
+        <w:ind w:left="9360" w:hanging="360"/>
+      </w:pPr>
+      <w:rPr>
+        <w:rFonts w:ascii="Wingdings" w:hAnsi="Wingdings" w:hint="default"/>
+      </w:rPr>
+    </w:lvl>
+  </w:abstractNum>
+  <w:abstractNum w:abstractNumId="4" w15:restartNumberingAfterBreak="0">
+    <w:nsid w:val="32FB13B2"/>
+    <w:multiLevelType w:val="hybridMultilevel"/>
+    <w:tmpl w:val="71E850CE"/>
+    <w:lvl w:ilvl="0" w:tplc="08160001">
+      <w:start w:val="1"/>
+      <w:numFmt w:val="bullet"/>
+      <w:lvlText w:val=""/>
+      <w:lvlJc w:val="left"/>
+      <w:pPr>
+        <w:ind w:left="720" w:hanging="360"/>
+      </w:pPr>
+      <w:rPr>
+        <w:rFonts w:ascii="Symbol" w:hAnsi="Symbol" w:hint="default"/>
+      </w:rPr>
+    </w:lvl>
+    <w:lvl w:ilvl="1" w:tplc="08160003" w:tentative="1">
+      <w:start w:val="1"/>
+      <w:numFmt w:val="bullet"/>
+      <w:lvlText w:val="o"/>
+      <w:lvlJc w:val="left"/>
+      <w:pPr>
+        <w:ind w:left="1440" w:hanging="360"/>
+      </w:pPr>
+      <w:rPr>
+        <w:rFonts w:ascii="Courier New" w:hAnsi="Courier New" w:cs="Courier New" w:hint="default"/>
+      </w:rPr>
+    </w:lvl>
+    <w:lvl w:ilvl="2" w:tplc="08160005" w:tentative="1">
+      <w:start w:val="1"/>
+      <w:numFmt w:val="bullet"/>
+      <w:lvlText w:val=""/>
+      <w:lvlJc w:val="left"/>
+      <w:pPr>
+        <w:ind w:left="2160" w:hanging="360"/>
+      </w:pPr>
+      <w:rPr>
+        <w:rFonts w:ascii="Wingdings" w:hAnsi="Wingdings" w:hint="default"/>
+      </w:rPr>
+    </w:lvl>
+    <w:lvl w:ilvl="3" w:tplc="08160001" w:tentative="1">
+      <w:start w:val="1"/>
+      <w:numFmt w:val="bullet"/>
+      <w:lvlText w:val=""/>
+      <w:lvlJc w:val="left"/>
+      <w:pPr>
+        <w:ind w:left="2880" w:hanging="360"/>
+      </w:pPr>
+      <w:rPr>
+        <w:rFonts w:ascii="Symbol" w:hAnsi="Symbol" w:hint="default"/>
+      </w:rPr>
+    </w:lvl>
+    <w:lvl w:ilvl="4" w:tplc="08160003" w:tentative="1">
+      <w:start w:val="1"/>
+      <w:numFmt w:val="bullet"/>
+      <w:lvlText w:val="o"/>
+      <w:lvlJc w:val="left"/>
+      <w:pPr>
+        <w:ind w:left="3600" w:hanging="360"/>
+      </w:pPr>
+      <w:rPr>
+        <w:rFonts w:ascii="Courier New" w:hAnsi="Courier New" w:cs="Courier New" w:hint="default"/>
+      </w:rPr>
+    </w:lvl>
+    <w:lvl w:ilvl="5" w:tplc="08160005" w:tentative="1">
+      <w:start w:val="1"/>
+      <w:numFmt w:val="bullet"/>
+      <w:lvlText w:val=""/>
+      <w:lvlJc w:val="left"/>
+      <w:pPr>
+        <w:ind w:left="4320" w:hanging="360"/>
+      </w:pPr>
+      <w:rPr>
+        <w:rFonts w:ascii="Wingdings" w:hAnsi="Wingdings" w:hint="default"/>
+      </w:rPr>
+    </w:lvl>
+    <w:lvl w:ilvl="6" w:tplc="08160001" w:tentative="1">
+      <w:start w:val="1"/>
+      <w:numFmt w:val="bullet"/>
+      <w:lvlText w:val=""/>
+      <w:lvlJc w:val="left"/>
+      <w:pPr>
+        <w:ind w:left="5040" w:hanging="360"/>
+      </w:pPr>
+      <w:rPr>
+        <w:rFonts w:ascii="Symbol" w:hAnsi="Symbol" w:hint="default"/>
+      </w:rPr>
+    </w:lvl>
+    <w:lvl w:ilvl="7" w:tplc="08160003" w:tentative="1">
+      <w:start w:val="1"/>
+      <w:numFmt w:val="bullet"/>
+      <w:lvlText w:val="o"/>
+      <w:lvlJc w:val="left"/>
+      <w:pPr>
+        <w:ind w:left="5760" w:hanging="360"/>
+      </w:pPr>
+      <w:rPr>
+        <w:rFonts w:ascii="Courier New" w:hAnsi="Courier New" w:cs="Courier New" w:hint="default"/>
+      </w:rPr>
+    </w:lvl>
+    <w:lvl w:ilvl="8" w:tplc="08160005" w:tentative="1">
+      <w:start w:val="1"/>
+      <w:numFmt w:val="bullet"/>
+      <w:lvlText w:val=""/>
+      <w:lvlJc w:val="left"/>
+      <w:pPr>
+        <w:ind w:left="6480" w:hanging="360"/>
+      </w:pPr>
+      <w:rPr>
+        <w:rFonts w:ascii="Wingdings" w:hAnsi="Wingdings" w:hint="default"/>
+      </w:rPr>
+    </w:lvl>
+  </w:abstractNum>
+  <w:abstractNum w:abstractNumId="5" w15:restartNumberingAfterBreak="0">
+    <w:nsid w:val="514049CA"/>
+    <w:multiLevelType w:val="hybridMultilevel"/>
+    <w:tmpl w:val="1B6EBC78"/>
+    <w:lvl w:ilvl="0" w:tplc="08160001">
+      <w:start w:val="1"/>
+      <w:numFmt w:val="bullet"/>
+      <w:lvlText w:val=""/>
+      <w:lvlJc w:val="left"/>
+      <w:pPr>
+        <w:ind w:left="3600" w:hanging="360"/>
+      </w:pPr>
+      <w:rPr>
+        <w:rFonts w:ascii="Symbol" w:hAnsi="Symbol" w:hint="default"/>
+      </w:rPr>
+    </w:lvl>
+    <w:lvl w:ilvl="1" w:tplc="08160003" w:tentative="1">
+      <w:start w:val="1"/>
+      <w:numFmt w:val="bullet"/>
+      <w:lvlText w:val="o"/>
+      <w:lvlJc w:val="left"/>
+      <w:pPr>
+        <w:ind w:left="4320" w:hanging="360"/>
+      </w:pPr>
+      <w:rPr>
+        <w:rFonts w:ascii="Courier New" w:hAnsi="Courier New" w:cs="Courier New" w:hint="default"/>
+      </w:rPr>
+    </w:lvl>
+    <w:lvl w:ilvl="2" w:tplc="08160005" w:tentative="1">
+      <w:start w:val="1"/>
+      <w:numFmt w:val="bullet"/>
+      <w:lvlText w:val=""/>
+      <w:lvlJc w:val="left"/>
+      <w:pPr>
+        <w:ind w:left="5040" w:hanging="360"/>
+      </w:pPr>
+      <w:rPr>
+        <w:rFonts w:ascii="Wingdings" w:hAnsi="Wingdings" w:hint="default"/>
+      </w:rPr>
+    </w:lvl>
+    <w:lvl w:ilvl="3" w:tplc="08160001" w:tentative="1">
+      <w:start w:val="1"/>
+      <w:numFmt w:val="bullet"/>
+      <w:lvlText w:val=""/>
+      <w:lvlJc w:val="left"/>
+      <w:pPr>
+        <w:ind w:left="5760" w:hanging="360"/>
+      </w:pPr>
+      <w:rPr>
+        <w:rFonts w:ascii="Symbol" w:hAnsi="Symbol" w:hint="default"/>
+      </w:rPr>
+    </w:lvl>
+    <w:lvl w:ilvl="4" w:tplc="08160003" w:tentative="1">
+      <w:start w:val="1"/>
+      <w:numFmt w:val="bullet"/>
+      <w:lvlText w:val="o"/>
+      <w:lvlJc w:val="left"/>
+      <w:pPr>
+        <w:ind w:left="6480" w:hanging="360"/>
+      </w:pPr>
+      <w:rPr>
+        <w:rFonts w:ascii="Courier New" w:hAnsi="Courier New" w:cs="Courier New" w:hint="default"/>
+      </w:rPr>
+    </w:lvl>
+    <w:lvl w:ilvl="5" w:tplc="08160005" w:tentative="1">
+      <w:start w:val="1"/>
+      <w:numFmt w:val="bullet"/>
+      <w:lvlText w:val=""/>
+      <w:lvlJc w:val="left"/>
+      <w:pPr>
+        <w:ind w:left="7200" w:hanging="360"/>
+      </w:pPr>
+      <w:rPr>
+        <w:rFonts w:ascii="Wingdings" w:hAnsi="Wingdings" w:hint="default"/>
+      </w:rPr>
+    </w:lvl>
+    <w:lvl w:ilvl="6" w:tplc="08160001" w:tentative="1">
+      <w:start w:val="1"/>
+      <w:numFmt w:val="bullet"/>
+      <w:lvlText w:val=""/>
+      <w:lvlJc w:val="left"/>
+      <w:pPr>
+        <w:ind w:left="7920" w:hanging="360"/>
+      </w:pPr>
+      <w:rPr>
+        <w:rFonts w:ascii="Symbol" w:hAnsi="Symbol" w:hint="default"/>
+      </w:rPr>
+    </w:lvl>
+    <w:lvl w:ilvl="7" w:tplc="08160003" w:tentative="1">
+      <w:start w:val="1"/>
+      <w:numFmt w:val="bullet"/>
+      <w:lvlText w:val="o"/>
+      <w:lvlJc w:val="left"/>
+      <w:pPr>
+        <w:ind w:left="8640" w:hanging="360"/>
+      </w:pPr>
+      <w:rPr>
+        <w:rFonts w:ascii="Courier New" w:hAnsi="Courier New" w:cs="Courier New" w:hint="default"/>
+      </w:rPr>
+    </w:lvl>
+    <w:lvl w:ilvl="8" w:tplc="08160005" w:tentative="1">
+      <w:start w:val="1"/>
+      <w:numFmt w:val="bullet"/>
+      <w:lvlText w:val=""/>
+      <w:lvlJc w:val="left"/>
+      <w:pPr>
+        <w:ind w:left="9360" w:hanging="360"/>
+      </w:pPr>
+      <w:rPr>
+        <w:rFonts w:ascii="Wingdings" w:hAnsi="Wingdings" w:hint="default"/>
+      </w:rPr>
+    </w:lvl>
+  </w:abstractNum>
+  <w:abstractNum w:abstractNumId="6" w15:restartNumberingAfterBreak="0">
+    <w:nsid w:val="67491B74"/>
+    <w:multiLevelType w:val="hybridMultilevel"/>
+    <w:tmpl w:val="EB4A0436"/>
+    <w:lvl w:ilvl="0" w:tplc="08160001">
+      <w:start w:val="1"/>
+      <w:numFmt w:val="bullet"/>
+      <w:lvlText w:val=""/>
+      <w:lvlJc w:val="left"/>
+      <w:pPr>
+        <w:ind w:left="3600" w:hanging="360"/>
+      </w:pPr>
+      <w:rPr>
+        <w:rFonts w:ascii="Symbol" w:hAnsi="Symbol" w:hint="default"/>
+      </w:rPr>
+    </w:lvl>
+    <w:lvl w:ilvl="1" w:tplc="08160003" w:tentative="1">
+      <w:start w:val="1"/>
+      <w:numFmt w:val="bullet"/>
+      <w:lvlText w:val="o"/>
+      <w:lvlJc w:val="left"/>
+      <w:pPr>
+        <w:ind w:left="4320" w:hanging="360"/>
+      </w:pPr>
+      <w:rPr>
+        <w:rFonts w:ascii="Courier New" w:hAnsi="Courier New" w:cs="Courier New" w:hint="default"/>
+      </w:rPr>
+    </w:lvl>
+    <w:lvl w:ilvl="2" w:tplc="08160005" w:tentative="1">
+      <w:start w:val="1"/>
+      <w:numFmt w:val="bullet"/>
+      <w:lvlText w:val=""/>
+      <w:lvlJc w:val="left"/>
+      <w:pPr>
+        <w:ind w:left="5040" w:hanging="360"/>
+      </w:pPr>
+      <w:rPr>
+        <w:rFonts w:ascii="Wingdings" w:hAnsi="Wingdings" w:hint="default"/>
+      </w:rPr>
+    </w:lvl>
+    <w:lvl w:ilvl="3" w:tplc="08160001" w:tentative="1">
+      <w:start w:val="1"/>
+      <w:numFmt w:val="bullet"/>
+      <w:lvlText w:val=""/>
+      <w:lvlJc w:val="left"/>
+      <w:pPr>
+        <w:ind w:left="5760" w:hanging="360"/>
+      </w:pPr>
+      <w:rPr>
+        <w:rFonts w:ascii="Symbol" w:hAnsi="Symbol" w:hint="default"/>
+      </w:rPr>
+    </w:lvl>
+    <w:lvl w:ilvl="4" w:tplc="08160003" w:tentative="1">
+      <w:start w:val="1"/>
+      <w:numFmt w:val="bullet"/>
+      <w:lvlText w:val="o"/>
+      <w:lvlJc w:val="left"/>
+      <w:pPr>
+        <w:ind w:left="6480" w:hanging="360"/>
+      </w:pPr>
+      <w:rPr>
+        <w:rFonts w:ascii="Courier New" w:hAnsi="Courier New" w:cs="Courier New" w:hint="default"/>
+      </w:rPr>
+    </w:lvl>
+    <w:lvl w:ilvl="5" w:tplc="08160005" w:tentative="1">
+      <w:start w:val="1"/>
+      <w:numFmt w:val="bullet"/>
+      <w:lvlText w:val=""/>
+      <w:lvlJc w:val="left"/>
+      <w:pPr>
+        <w:ind w:left="7200" w:hanging="360"/>
+      </w:pPr>
+      <w:rPr>
+        <w:rFonts w:ascii="Wingdings" w:hAnsi="Wingdings" w:hint="default"/>
+      </w:rPr>
+    </w:lvl>
+    <w:lvl w:ilvl="6" w:tplc="08160001" w:tentative="1">
+      <w:start w:val="1"/>
+      <w:numFmt w:val="bullet"/>
+      <w:lvlText w:val=""/>
+      <w:lvlJc w:val="left"/>
+      <w:pPr>
+        <w:ind w:left="7920" w:hanging="360"/>
+      </w:pPr>
+      <w:rPr>
+        <w:rFonts w:ascii="Symbol" w:hAnsi="Symbol" w:hint="default"/>
+      </w:rPr>
+    </w:lvl>
+    <w:lvl w:ilvl="7" w:tplc="08160003" w:tentative="1">
+      <w:start w:val="1"/>
+      <w:numFmt w:val="bullet"/>
+      <w:lvlText w:val="o"/>
+      <w:lvlJc w:val="left"/>
+      <w:pPr>
+        <w:ind w:left="8640" w:hanging="360"/>
+      </w:pPr>
+      <w:rPr>
+        <w:rFonts w:ascii="Courier New" w:hAnsi="Courier New" w:cs="Courier New" w:hint="default"/>
+      </w:rPr>
+    </w:lvl>
+    <w:lvl w:ilvl="8" w:tplc="08160005" w:tentative="1">
+      <w:start w:val="1"/>
+      <w:numFmt w:val="bullet"/>
+      <w:lvlText w:val=""/>
+      <w:lvlJc w:val="left"/>
+      <w:pPr>
+        <w:ind w:left="9360" w:hanging="360"/>
+      </w:pPr>
+      <w:rPr>
+        <w:rFonts w:ascii="Wingdings" w:hAnsi="Wingdings" w:hint="default"/>
+      </w:rPr>
+    </w:lvl>
+  </w:abstractNum>
+  <w:abstractNum w:abstractNumId="7" w15:restartNumberingAfterBreak="0">
+    <w:nsid w:val="7183739A"/>
+    <w:multiLevelType w:val="hybridMultilevel"/>
+    <w:tmpl w:val="65A62620"/>
+    <w:lvl w:ilvl="0" w:tplc="08160001">
+      <w:start w:val="1"/>
+      <w:numFmt w:val="bullet"/>
+      <w:lvlText w:val=""/>
+      <w:lvlJc w:val="left"/>
+      <w:pPr>
+        <w:ind w:left="720" w:hanging="360"/>
+      </w:pPr>
+      <w:rPr>
+        <w:rFonts w:ascii="Symbol" w:hAnsi="Symbol" w:hint="default"/>
+      </w:rPr>
+    </w:lvl>
+    <w:lvl w:ilvl="1" w:tplc="08160003" w:tentative="1">
+      <w:start w:val="1"/>
+      <w:numFmt w:val="bullet"/>
+      <w:lvlText w:val="o"/>
+      <w:lvlJc w:val="left"/>
+      <w:pPr>
+        <w:ind w:left="1440" w:hanging="360"/>
+      </w:pPr>
+      <w:rPr>
+        <w:rFonts w:ascii="Courier New" w:hAnsi="Courier New" w:cs="Courier New" w:hint="default"/>
+      </w:rPr>
+    </w:lvl>
+    <w:lvl w:ilvl="2" w:tplc="08160005" w:tentative="1">
+      <w:start w:val="1"/>
+      <w:numFmt w:val="bullet"/>
+      <w:lvlText w:val=""/>
+      <w:lvlJc w:val="left"/>
+      <w:pPr>
+        <w:ind w:left="2160" w:hanging="360"/>
+      </w:pPr>
+      <w:rPr>
+        <w:rFonts w:ascii="Wingdings" w:hAnsi="Wingdings" w:hint="default"/>
+      </w:rPr>
+    </w:lvl>
+    <w:lvl w:ilvl="3" w:tplc="08160001" w:tentative="1">
+      <w:start w:val="1"/>
+      <w:numFmt w:val="bullet"/>
+      <w:lvlText w:val=""/>
+      <w:lvlJc w:val="left"/>
+      <w:pPr>
+        <w:ind w:left="2880" w:hanging="360"/>
+      </w:pPr>
+      <w:rPr>
+        <w:rFonts w:ascii="Symbol" w:hAnsi="Symbol" w:hint="default"/>
+      </w:rPr>
+    </w:lvl>
+    <w:lvl w:ilvl="4" w:tplc="08160003" w:tentative="1">
+      <w:start w:val="1"/>
+      <w:numFmt w:val="bullet"/>
+      <w:lvlText w:val="o"/>
+      <w:lvlJc w:val="left"/>
+      <w:pPr>
+        <w:ind w:left="3600" w:hanging="360"/>
+      </w:pPr>
+      <w:rPr>
+        <w:rFonts w:ascii="Courier New" w:hAnsi="Courier New" w:cs="Courier New" w:hint="default"/>
+      </w:rPr>
+    </w:lvl>
+    <w:lvl w:ilvl="5" w:tplc="08160005" w:tentative="1">
+      <w:start w:val="1"/>
+      <w:numFmt w:val="bullet"/>
+      <w:lvlText w:val=""/>
+      <w:lvlJc w:val="left"/>
+      <w:pPr>
+        <w:ind w:left="4320" w:hanging="360"/>
+      </w:pPr>
+      <w:rPr>
+        <w:rFonts w:ascii="Wingdings" w:hAnsi="Wingdings" w:hint="default"/>
+      </w:rPr>
+    </w:lvl>
+    <w:lvl w:ilvl="6" w:tplc="08160001" w:tentative="1">
+      <w:start w:val="1"/>
+      <w:numFmt w:val="bullet"/>
+      <w:lvlText w:val=""/>
+      <w:lvlJc w:val="left"/>
+      <w:pPr>
+        <w:ind w:left="5040" w:hanging="360"/>
+      </w:pPr>
+      <w:rPr>
+        <w:rFonts w:ascii="Symbol" w:hAnsi="Symbol" w:hint="default"/>
+      </w:rPr>
+    </w:lvl>
+    <w:lvl w:ilvl="7" w:tplc="08160003" w:tentative="1">
+      <w:start w:val="1"/>
+      <w:numFmt w:val="bullet"/>
+      <w:lvlText w:val="o"/>
+      <w:lvlJc w:val="left"/>
+      <w:pPr>
+        <w:ind w:left="5760" w:hanging="360"/>
+      </w:pPr>
+      <w:rPr>
+        <w:rFonts w:ascii="Courier New" w:hAnsi="Courier New" w:cs="Courier New" w:hint="default"/>
+      </w:rPr>
+    </w:lvl>
+    <w:lvl w:ilvl="8" w:tplc="08160005" w:tentative="1">
+      <w:start w:val="1"/>
+      <w:numFmt w:val="bullet"/>
+      <w:lvlText w:val=""/>
+      <w:lvlJc w:val="left"/>
+      <w:pPr>
+        <w:ind w:left="6480" w:hanging="360"/>
+      </w:pPr>
+      <w:rPr>
+        <w:rFonts w:ascii="Wingdings" w:hAnsi="Wingdings" w:hint="default"/>
+      </w:rPr>
+    </w:lvl>
+  </w:abstractNum>
+  <w:num w:numId="1">
+    <w:abstractNumId w:val="7"/>
+  </w:num>
+  <w:num w:numId="2">
+    <w:abstractNumId w:val="6"/>
+  </w:num>
+  <w:num w:numId="3">
+    <w:abstractNumId w:val="0"/>
+  </w:num>
+  <w:num w:numId="4">
+    <w:abstractNumId w:val="1"/>
+  </w:num>
+  <w:num w:numId="5">
+    <w:abstractNumId w:val="5"/>
+  </w:num>
+  <w:num w:numId="6">
+    <w:abstractNumId w:val="3"/>
+  </w:num>
+  <w:num w:numId="7">
+    <w:abstractNumId w:val="2"/>
+  </w:num>
+  <w:num w:numId="8">
+    <w:abstractNumId w:val="4"/>
+  </w:num>
+</w:numbering>
 </file>
 
 <file path=word/styles.xml><?xml version="1.0" encoding="utf-8"?>
@@ -1086,6 +3394,17 @@
       <w:lang w:val="en-US"/>
     </w:rPr>
   </w:style>
+  <w:style w:type="paragraph" w:styleId="PargrafodaLista">
+    <w:name w:val="List Paragraph"/>
+    <w:basedOn w:val="Normal"/>
+    <w:uiPriority w:val="34"/>
+    <w:qFormat/>
+    <w:rsid w:val="00E165CA"/>
+    <w:pPr>
+      <w:ind w:left="720"/>
+      <w:contextualSpacing/>
+    </w:pPr>
+  </w:style>
 </w:styles>
 </file>
 

</xml_diff>